<commit_message>
RA de la profe claudia
</commit_message>
<xml_diff>
--- a/9°A/Metodologia_Investigacion/RA.docx
+++ b/9°A/Metodologia_Investigacion/RA.docx
@@ -377,16 +377,8 @@
                   <w:rPr>
                     <w:szCs w:val="24"/>
                   </w:rPr>
-                  <w:t xml:space="preserve">Francisco Javier Hernández </w:t>
-                </w:r>
-                <w:proofErr w:type="spellStart"/>
-                <w:r>
-                  <w:rPr>
-                    <w:szCs w:val="24"/>
-                  </w:rPr>
-                  <w:t>Hernández</w:t>
-                </w:r>
-                <w:proofErr w:type="spellEnd"/>
+                  <w:t>Francisco Javier Hernández Hernández</w:t>
+                </w:r>
               </w:p>
             </w:tc>
             <w:tc>
@@ -838,6 +830,1609 @@
             <w:jc w:val="left"/>
           </w:pPr>
         </w:p>
+        <w:sdt>
+          <w:sdtPr>
+            <w:id w:val="823852877"/>
+            <w:docPartObj>
+              <w:docPartGallery w:val="Table of Contents"/>
+              <w:docPartUnique/>
+            </w:docPartObj>
+          </w:sdtPr>
+          <w:sdtEndPr>
+            <w:rPr>
+              <w:rFonts w:ascii="Arial" w:eastAsiaTheme="minorEastAsia" w:hAnsi="Arial" w:cstheme="minorBidi"/>
+              <w:b/>
+              <w:bCs/>
+              <w:color w:val="000000" w:themeColor="text1"/>
+              <w:sz w:val="24"/>
+              <w:szCs w:val="22"/>
+              <w:lang w:val="es-MX" w:eastAsia="zh-TW"/>
+            </w:rPr>
+          </w:sdtEndPr>
+          <w:sdtContent>
+            <w:p>
+              <w:pPr>
+                <w:pStyle w:val="TtuloTDC"/>
+              </w:pPr>
+              <w:r>
+                <w:t>Índice</w:t>
+              </w:r>
+            </w:p>
+            <w:p>
+              <w:pPr>
+                <w:pStyle w:val="TDC1"/>
+                <w:tabs>
+                  <w:tab w:val="right" w:leader="dot" w:pos="8828"/>
+                </w:tabs>
+                <w:rPr>
+                  <w:noProof/>
+                </w:rPr>
+              </w:pPr>
+              <w:r>
+                <w:fldChar w:fldCharType="begin"/>
+              </w:r>
+              <w:r>
+                <w:instrText xml:space="preserve"> TOC \o "1-3" \h \z \u </w:instrText>
+              </w:r>
+              <w:r>
+                <w:fldChar w:fldCharType="separate"/>
+              </w:r>
+              <w:hyperlink w:anchor="_Toc15552209" w:history="1">
+                <w:r>
+                  <w:rPr>
+                    <w:rStyle w:val="Hipervnculo"/>
+                    <w:noProof/>
+                  </w:rPr>
+                  <w:t>Introducción</w:t>
+                </w:r>
+                <w:r>
+                  <w:rPr>
+                    <w:noProof/>
+                    <w:webHidden/>
+                  </w:rPr>
+                  <w:tab/>
+                </w:r>
+                <w:r>
+                  <w:rPr>
+                    <w:noProof/>
+                    <w:webHidden/>
+                  </w:rPr>
+                  <w:fldChar w:fldCharType="begin"/>
+                </w:r>
+                <w:r>
+                  <w:rPr>
+                    <w:noProof/>
+                    <w:webHidden/>
+                  </w:rPr>
+                  <w:instrText xml:space="preserve"> PAGEREF _Toc15552209 \h </w:instrText>
+                </w:r>
+                <w:r>
+                  <w:rPr>
+                    <w:noProof/>
+                    <w:webHidden/>
+                  </w:rPr>
+                </w:r>
+                <w:r>
+                  <w:rPr>
+                    <w:noProof/>
+                    <w:webHidden/>
+                  </w:rPr>
+                  <w:fldChar w:fldCharType="separate"/>
+                </w:r>
+                <w:r>
+                  <w:rPr>
+                    <w:noProof/>
+                    <w:webHidden/>
+                  </w:rPr>
+                  <w:t>2</w:t>
+                </w:r>
+                <w:r>
+                  <w:rPr>
+                    <w:noProof/>
+                    <w:webHidden/>
+                  </w:rPr>
+                  <w:fldChar w:fldCharType="end"/>
+                </w:r>
+              </w:hyperlink>
+            </w:p>
+            <w:p>
+              <w:pPr>
+                <w:pStyle w:val="TDC1"/>
+                <w:tabs>
+                  <w:tab w:val="right" w:leader="dot" w:pos="8828"/>
+                </w:tabs>
+                <w:rPr>
+                  <w:noProof/>
+                </w:rPr>
+              </w:pPr>
+              <w:hyperlink w:anchor="_Toc15552210" w:history="1">
+                <w:r>
+                  <w:rPr>
+                    <w:rStyle w:val="Hipervnculo"/>
+                    <w:noProof/>
+                  </w:rPr>
+                  <w:t>Desarrollo</w:t>
+                </w:r>
+                <w:r>
+                  <w:rPr>
+                    <w:noProof/>
+                    <w:webHidden/>
+                  </w:rPr>
+                  <w:tab/>
+                </w:r>
+                <w:r>
+                  <w:rPr>
+                    <w:noProof/>
+                    <w:webHidden/>
+                  </w:rPr>
+                  <w:fldChar w:fldCharType="begin"/>
+                </w:r>
+                <w:r>
+                  <w:rPr>
+                    <w:noProof/>
+                    <w:webHidden/>
+                  </w:rPr>
+                  <w:instrText xml:space="preserve"> PAGEREF _Toc15552210 \h </w:instrText>
+                </w:r>
+                <w:r>
+                  <w:rPr>
+                    <w:noProof/>
+                    <w:webHidden/>
+                  </w:rPr>
+                </w:r>
+                <w:r>
+                  <w:rPr>
+                    <w:noProof/>
+                    <w:webHidden/>
+                  </w:rPr>
+                  <w:fldChar w:fldCharType="separate"/>
+                </w:r>
+                <w:r>
+                  <w:rPr>
+                    <w:noProof/>
+                    <w:webHidden/>
+                  </w:rPr>
+                  <w:t>3</w:t>
+                </w:r>
+                <w:r>
+                  <w:rPr>
+                    <w:noProof/>
+                    <w:webHidden/>
+                  </w:rPr>
+                  <w:fldChar w:fldCharType="end"/>
+                </w:r>
+              </w:hyperlink>
+            </w:p>
+            <w:p>
+              <w:pPr>
+                <w:pStyle w:val="TDC2"/>
+                <w:tabs>
+                  <w:tab w:val="right" w:leader="dot" w:pos="8828"/>
+                </w:tabs>
+                <w:rPr>
+                  <w:noProof/>
+                </w:rPr>
+              </w:pPr>
+              <w:hyperlink w:anchor="_Toc15552211" w:history="1">
+                <w:r>
+                  <w:rPr>
+                    <w:rStyle w:val="Hipervnculo"/>
+                    <w:noProof/>
+                  </w:rPr>
+                  <w:t>Planteamiento del problema</w:t>
+                </w:r>
+                <w:r>
+                  <w:rPr>
+                    <w:noProof/>
+                    <w:webHidden/>
+                  </w:rPr>
+                  <w:tab/>
+                </w:r>
+                <w:r>
+                  <w:rPr>
+                    <w:noProof/>
+                    <w:webHidden/>
+                  </w:rPr>
+                  <w:fldChar w:fldCharType="begin"/>
+                </w:r>
+                <w:r>
+                  <w:rPr>
+                    <w:noProof/>
+                    <w:webHidden/>
+                  </w:rPr>
+                  <w:instrText xml:space="preserve"> PAGEREF _Toc15552211 \h </w:instrText>
+                </w:r>
+                <w:r>
+                  <w:rPr>
+                    <w:noProof/>
+                    <w:webHidden/>
+                  </w:rPr>
+                </w:r>
+                <w:r>
+                  <w:rPr>
+                    <w:noProof/>
+                    <w:webHidden/>
+                  </w:rPr>
+                  <w:fldChar w:fldCharType="separate"/>
+                </w:r>
+                <w:r>
+                  <w:rPr>
+                    <w:noProof/>
+                    <w:webHidden/>
+                  </w:rPr>
+                  <w:t>3</w:t>
+                </w:r>
+                <w:r>
+                  <w:rPr>
+                    <w:noProof/>
+                    <w:webHidden/>
+                  </w:rPr>
+                  <w:fldChar w:fldCharType="end"/>
+                </w:r>
+              </w:hyperlink>
+            </w:p>
+            <w:p>
+              <w:pPr>
+                <w:pStyle w:val="TDC2"/>
+                <w:tabs>
+                  <w:tab w:val="right" w:leader="dot" w:pos="8828"/>
+                </w:tabs>
+                <w:rPr>
+                  <w:noProof/>
+                </w:rPr>
+              </w:pPr>
+              <w:hyperlink w:anchor="_Toc15552212" w:history="1">
+                <w:r>
+                  <w:rPr>
+                    <w:rStyle w:val="Hipervnculo"/>
+                    <w:noProof/>
+                  </w:rPr>
+                  <w:t>Hipótesis</w:t>
+                </w:r>
+                <w:r>
+                  <w:rPr>
+                    <w:noProof/>
+                    <w:webHidden/>
+                  </w:rPr>
+                  <w:tab/>
+                </w:r>
+                <w:r>
+                  <w:rPr>
+                    <w:noProof/>
+                    <w:webHidden/>
+                  </w:rPr>
+                  <w:fldChar w:fldCharType="begin"/>
+                </w:r>
+                <w:r>
+                  <w:rPr>
+                    <w:noProof/>
+                    <w:webHidden/>
+                  </w:rPr>
+                  <w:instrText xml:space="preserve"> PAGEREF _Toc15552212 \h </w:instrText>
+                </w:r>
+                <w:r>
+                  <w:rPr>
+                    <w:noProof/>
+                    <w:webHidden/>
+                  </w:rPr>
+                </w:r>
+                <w:r>
+                  <w:rPr>
+                    <w:noProof/>
+                    <w:webHidden/>
+                  </w:rPr>
+                  <w:fldChar w:fldCharType="separate"/>
+                </w:r>
+                <w:r>
+                  <w:rPr>
+                    <w:noProof/>
+                    <w:webHidden/>
+                  </w:rPr>
+                  <w:t>4</w:t>
+                </w:r>
+                <w:r>
+                  <w:rPr>
+                    <w:noProof/>
+                    <w:webHidden/>
+                  </w:rPr>
+                  <w:fldChar w:fldCharType="end"/>
+                </w:r>
+              </w:hyperlink>
+            </w:p>
+            <w:p>
+              <w:pPr>
+                <w:pStyle w:val="TDC2"/>
+                <w:tabs>
+                  <w:tab w:val="right" w:leader="dot" w:pos="8828"/>
+                </w:tabs>
+                <w:rPr>
+                  <w:noProof/>
+                </w:rPr>
+              </w:pPr>
+              <w:hyperlink w:anchor="_Toc15552213" w:history="1">
+                <w:r>
+                  <w:rPr>
+                    <w:rStyle w:val="Hipervnculo"/>
+                    <w:noProof/>
+                  </w:rPr>
+                  <w:t>Justificación del planteamiento de solución a la problemática detectada.</w:t>
+                </w:r>
+                <w:r>
+                  <w:rPr>
+                    <w:noProof/>
+                    <w:webHidden/>
+                  </w:rPr>
+                  <w:tab/>
+                </w:r>
+                <w:r>
+                  <w:rPr>
+                    <w:noProof/>
+                    <w:webHidden/>
+                  </w:rPr>
+                  <w:fldChar w:fldCharType="begin"/>
+                </w:r>
+                <w:r>
+                  <w:rPr>
+                    <w:noProof/>
+                    <w:webHidden/>
+                  </w:rPr>
+                  <w:instrText xml:space="preserve"> PAGEREF _Toc15552213 \h </w:instrText>
+                </w:r>
+                <w:r>
+                  <w:rPr>
+                    <w:noProof/>
+                    <w:webHidden/>
+                  </w:rPr>
+                </w:r>
+                <w:r>
+                  <w:rPr>
+                    <w:noProof/>
+                    <w:webHidden/>
+                  </w:rPr>
+                  <w:fldChar w:fldCharType="separate"/>
+                </w:r>
+                <w:r>
+                  <w:rPr>
+                    <w:noProof/>
+                    <w:webHidden/>
+                  </w:rPr>
+                  <w:t>5</w:t>
+                </w:r>
+                <w:r>
+                  <w:rPr>
+                    <w:noProof/>
+                    <w:webHidden/>
+                  </w:rPr>
+                  <w:fldChar w:fldCharType="end"/>
+                </w:r>
+              </w:hyperlink>
+            </w:p>
+            <w:p>
+              <w:pPr>
+                <w:pStyle w:val="TDC2"/>
+                <w:tabs>
+                  <w:tab w:val="right" w:leader="dot" w:pos="8828"/>
+                </w:tabs>
+                <w:rPr>
+                  <w:noProof/>
+                </w:rPr>
+              </w:pPr>
+              <w:hyperlink w:anchor="_Toc15552214" w:history="1">
+                <w:r>
+                  <w:rPr>
+                    <w:rStyle w:val="Hipervnculo"/>
+                    <w:noProof/>
+                  </w:rPr>
+                  <w:t>Actividades a realizar para el desarrollo de la solución planteada</w:t>
+                </w:r>
+                <w:r>
+                  <w:rPr>
+                    <w:noProof/>
+                    <w:webHidden/>
+                  </w:rPr>
+                  <w:tab/>
+                </w:r>
+                <w:r>
+                  <w:rPr>
+                    <w:noProof/>
+                    <w:webHidden/>
+                  </w:rPr>
+                  <w:fldChar w:fldCharType="begin"/>
+                </w:r>
+                <w:r>
+                  <w:rPr>
+                    <w:noProof/>
+                    <w:webHidden/>
+                  </w:rPr>
+                  <w:instrText xml:space="preserve"> PAGEREF _Toc15552214 \h </w:instrText>
+                </w:r>
+                <w:r>
+                  <w:rPr>
+                    <w:noProof/>
+                    <w:webHidden/>
+                  </w:rPr>
+                </w:r>
+                <w:r>
+                  <w:rPr>
+                    <w:noProof/>
+                    <w:webHidden/>
+                  </w:rPr>
+                  <w:fldChar w:fldCharType="separate"/>
+                </w:r>
+                <w:r>
+                  <w:rPr>
+                    <w:noProof/>
+                    <w:webHidden/>
+                  </w:rPr>
+                  <w:t>6</w:t>
+                </w:r>
+                <w:r>
+                  <w:rPr>
+                    <w:noProof/>
+                    <w:webHidden/>
+                  </w:rPr>
+                  <w:fldChar w:fldCharType="end"/>
+                </w:r>
+              </w:hyperlink>
+            </w:p>
+            <w:p>
+              <w:pPr>
+                <w:pStyle w:val="TDC2"/>
+                <w:tabs>
+                  <w:tab w:val="right" w:leader="dot" w:pos="8828"/>
+                </w:tabs>
+                <w:rPr>
+                  <w:noProof/>
+                </w:rPr>
+              </w:pPr>
+              <w:hyperlink w:anchor="_Toc15552215" w:history="1">
+                <w:r>
+                  <w:rPr>
+                    <w:rStyle w:val="Hipervnculo"/>
+                    <w:noProof/>
+                  </w:rPr>
+                  <w:t>Conclusión y resultados</w:t>
+                </w:r>
+                <w:r>
+                  <w:rPr>
+                    <w:noProof/>
+                    <w:webHidden/>
+                  </w:rPr>
+                  <w:tab/>
+                </w:r>
+                <w:r>
+                  <w:rPr>
+                    <w:noProof/>
+                    <w:webHidden/>
+                  </w:rPr>
+                  <w:fldChar w:fldCharType="begin"/>
+                </w:r>
+                <w:r>
+                  <w:rPr>
+                    <w:noProof/>
+                    <w:webHidden/>
+                  </w:rPr>
+                  <w:instrText xml:space="preserve"> PAGEREF _Toc15552215 \h </w:instrText>
+                </w:r>
+                <w:r>
+                  <w:rPr>
+                    <w:noProof/>
+                    <w:webHidden/>
+                  </w:rPr>
+                </w:r>
+                <w:r>
+                  <w:rPr>
+                    <w:noProof/>
+                    <w:webHidden/>
+                  </w:rPr>
+                  <w:fldChar w:fldCharType="separate"/>
+                </w:r>
+                <w:r>
+                  <w:rPr>
+                    <w:noProof/>
+                    <w:webHidden/>
+                  </w:rPr>
+                  <w:t>9</w:t>
+                </w:r>
+                <w:r>
+                  <w:rPr>
+                    <w:noProof/>
+                    <w:webHidden/>
+                  </w:rPr>
+                  <w:fldChar w:fldCharType="end"/>
+                </w:r>
+              </w:hyperlink>
+            </w:p>
+            <w:p>
+              <w:pPr>
+                <w:pStyle w:val="TDC1"/>
+                <w:tabs>
+                  <w:tab w:val="right" w:leader="dot" w:pos="8828"/>
+                </w:tabs>
+                <w:rPr>
+                  <w:noProof/>
+                </w:rPr>
+              </w:pPr>
+              <w:hyperlink w:anchor="_Toc15552216" w:history="1">
+                <w:r>
+                  <w:rPr>
+                    <w:rStyle w:val="Hipervnculo"/>
+                    <w:noProof/>
+                  </w:rPr>
+                  <w:t>Conclusión</w:t>
+                </w:r>
+                <w:r>
+                  <w:rPr>
+                    <w:noProof/>
+                    <w:webHidden/>
+                  </w:rPr>
+                  <w:tab/>
+                </w:r>
+                <w:r>
+                  <w:rPr>
+                    <w:noProof/>
+                    <w:webHidden/>
+                  </w:rPr>
+                  <w:fldChar w:fldCharType="begin"/>
+                </w:r>
+                <w:r>
+                  <w:rPr>
+                    <w:noProof/>
+                    <w:webHidden/>
+                  </w:rPr>
+                  <w:instrText xml:space="preserve"> PAGEREF _Toc15552216 \h </w:instrText>
+                </w:r>
+                <w:r>
+                  <w:rPr>
+                    <w:noProof/>
+                    <w:webHidden/>
+                  </w:rPr>
+                </w:r>
+                <w:r>
+                  <w:rPr>
+                    <w:noProof/>
+                    <w:webHidden/>
+                  </w:rPr>
+                  <w:fldChar w:fldCharType="separate"/>
+                </w:r>
+                <w:r>
+                  <w:rPr>
+                    <w:noProof/>
+                    <w:webHidden/>
+                  </w:rPr>
+                  <w:t>10</w:t>
+                </w:r>
+                <w:r>
+                  <w:rPr>
+                    <w:noProof/>
+                    <w:webHidden/>
+                  </w:rPr>
+                  <w:fldChar w:fldCharType="end"/>
+                </w:r>
+              </w:hyperlink>
+            </w:p>
+            <w:p>
+              <w:pPr>
+                <w:pStyle w:val="TDC2"/>
+                <w:tabs>
+                  <w:tab w:val="right" w:leader="dot" w:pos="8828"/>
+                </w:tabs>
+                <w:rPr>
+                  <w:noProof/>
+                </w:rPr>
+              </w:pPr>
+              <w:hyperlink w:anchor="_Toc15552217" w:history="1">
+                <w:r>
+                  <w:rPr>
+                    <w:rStyle w:val="Hipervnculo"/>
+                    <w:noProof/>
+                  </w:rPr>
+                  <w:t>Francisco Javier Hernández Hernández</w:t>
+                </w:r>
+                <w:r>
+                  <w:rPr>
+                    <w:noProof/>
+                    <w:webHidden/>
+                  </w:rPr>
+                  <w:tab/>
+                </w:r>
+                <w:r>
+                  <w:rPr>
+                    <w:noProof/>
+                    <w:webHidden/>
+                  </w:rPr>
+                  <w:fldChar w:fldCharType="begin"/>
+                </w:r>
+                <w:r>
+                  <w:rPr>
+                    <w:noProof/>
+                    <w:webHidden/>
+                  </w:rPr>
+                  <w:instrText xml:space="preserve"> PAGEREF _Toc15552217 \h </w:instrText>
+                </w:r>
+                <w:r>
+                  <w:rPr>
+                    <w:noProof/>
+                    <w:webHidden/>
+                  </w:rPr>
+                </w:r>
+                <w:r>
+                  <w:rPr>
+                    <w:noProof/>
+                    <w:webHidden/>
+                  </w:rPr>
+                  <w:fldChar w:fldCharType="separate"/>
+                </w:r>
+                <w:r>
+                  <w:rPr>
+                    <w:noProof/>
+                    <w:webHidden/>
+                  </w:rPr>
+                  <w:t>10</w:t>
+                </w:r>
+                <w:r>
+                  <w:rPr>
+                    <w:noProof/>
+                    <w:webHidden/>
+                  </w:rPr>
+                  <w:fldChar w:fldCharType="end"/>
+                </w:r>
+              </w:hyperlink>
+            </w:p>
+            <w:p>
+              <w:pPr>
+                <w:pStyle w:val="TDC2"/>
+                <w:tabs>
+                  <w:tab w:val="right" w:leader="dot" w:pos="8828"/>
+                </w:tabs>
+                <w:rPr>
+                  <w:noProof/>
+                </w:rPr>
+              </w:pPr>
+              <w:hyperlink w:anchor="_Toc15552218" w:history="1">
+                <w:r>
+                  <w:rPr>
+                    <w:rStyle w:val="Hipervnculo"/>
+                    <w:noProof/>
+                  </w:rPr>
+                  <w:t>Víctor Hugo Méndez Martínez</w:t>
+                </w:r>
+                <w:r>
+                  <w:rPr>
+                    <w:noProof/>
+                    <w:webHidden/>
+                  </w:rPr>
+                  <w:tab/>
+                </w:r>
+                <w:r>
+                  <w:rPr>
+                    <w:noProof/>
+                    <w:webHidden/>
+                  </w:rPr>
+                  <w:fldChar w:fldCharType="begin"/>
+                </w:r>
+                <w:r>
+                  <w:rPr>
+                    <w:noProof/>
+                    <w:webHidden/>
+                  </w:rPr>
+                  <w:instrText xml:space="preserve"> PAGEREF _Toc15552218 \h </w:instrText>
+                </w:r>
+                <w:r>
+                  <w:rPr>
+                    <w:noProof/>
+                    <w:webHidden/>
+                  </w:rPr>
+                </w:r>
+                <w:r>
+                  <w:rPr>
+                    <w:noProof/>
+                    <w:webHidden/>
+                  </w:rPr>
+                  <w:fldChar w:fldCharType="separate"/>
+                </w:r>
+                <w:r>
+                  <w:rPr>
+                    <w:noProof/>
+                    <w:webHidden/>
+                  </w:rPr>
+                  <w:t>10</w:t>
+                </w:r>
+                <w:r>
+                  <w:rPr>
+                    <w:noProof/>
+                    <w:webHidden/>
+                  </w:rPr>
+                  <w:fldChar w:fldCharType="end"/>
+                </w:r>
+              </w:hyperlink>
+            </w:p>
+            <w:p>
+              <w:pPr>
+                <w:pStyle w:val="TDC2"/>
+                <w:tabs>
+                  <w:tab w:val="right" w:leader="dot" w:pos="8828"/>
+                </w:tabs>
+                <w:rPr>
+                  <w:noProof/>
+                </w:rPr>
+              </w:pPr>
+              <w:hyperlink w:anchor="_Toc15552219" w:history="1">
+                <w:r>
+                  <w:rPr>
+                    <w:rStyle w:val="Hipervnculo"/>
+                    <w:noProof/>
+                  </w:rPr>
+                  <w:t>Gerardo Eduardo Pérez Mayorga</w:t>
+                </w:r>
+                <w:r>
+                  <w:rPr>
+                    <w:noProof/>
+                    <w:webHidden/>
+                  </w:rPr>
+                  <w:tab/>
+                </w:r>
+                <w:r>
+                  <w:rPr>
+                    <w:noProof/>
+                    <w:webHidden/>
+                  </w:rPr>
+                  <w:fldChar w:fldCharType="begin"/>
+                </w:r>
+                <w:r>
+                  <w:rPr>
+                    <w:noProof/>
+                    <w:webHidden/>
+                  </w:rPr>
+                  <w:instrText xml:space="preserve"> PAGEREF _Toc15552219 \h </w:instrText>
+                </w:r>
+                <w:r>
+                  <w:rPr>
+                    <w:noProof/>
+                    <w:webHidden/>
+                  </w:rPr>
+                </w:r>
+                <w:r>
+                  <w:rPr>
+                    <w:noProof/>
+                    <w:webHidden/>
+                  </w:rPr>
+                  <w:fldChar w:fldCharType="separate"/>
+                </w:r>
+                <w:r>
+                  <w:rPr>
+                    <w:noProof/>
+                    <w:webHidden/>
+                  </w:rPr>
+                  <w:t>10</w:t>
+                </w:r>
+                <w:r>
+                  <w:rPr>
+                    <w:noProof/>
+                    <w:webHidden/>
+                  </w:rPr>
+                  <w:fldChar w:fldCharType="end"/>
+                </w:r>
+              </w:hyperlink>
+            </w:p>
+            <w:p>
+              <w:pPr>
+                <w:pStyle w:val="TDC2"/>
+                <w:tabs>
+                  <w:tab w:val="right" w:leader="dot" w:pos="8828"/>
+                </w:tabs>
+                <w:rPr>
+                  <w:noProof/>
+                </w:rPr>
+              </w:pPr>
+              <w:hyperlink w:anchor="_Toc15552220" w:history="1">
+                <w:r>
+                  <w:rPr>
+                    <w:rStyle w:val="Hipervnculo"/>
+                    <w:noProof/>
+                  </w:rPr>
+                  <w:t>Cecilia de Jesús Tapia Domínguez:</w:t>
+                </w:r>
+                <w:r>
+                  <w:rPr>
+                    <w:noProof/>
+                    <w:webHidden/>
+                  </w:rPr>
+                  <w:tab/>
+                </w:r>
+                <w:r>
+                  <w:rPr>
+                    <w:noProof/>
+                    <w:webHidden/>
+                  </w:rPr>
+                  <w:fldChar w:fldCharType="begin"/>
+                </w:r>
+                <w:r>
+                  <w:rPr>
+                    <w:noProof/>
+                    <w:webHidden/>
+                  </w:rPr>
+                  <w:instrText xml:space="preserve"> PAGEREF _Toc15552220 \h </w:instrText>
+                </w:r>
+                <w:r>
+                  <w:rPr>
+                    <w:noProof/>
+                    <w:webHidden/>
+                  </w:rPr>
+                </w:r>
+                <w:r>
+                  <w:rPr>
+                    <w:noProof/>
+                    <w:webHidden/>
+                  </w:rPr>
+                  <w:fldChar w:fldCharType="separate"/>
+                </w:r>
+                <w:r>
+                  <w:rPr>
+                    <w:noProof/>
+                    <w:webHidden/>
+                  </w:rPr>
+                  <w:t>10</w:t>
+                </w:r>
+                <w:r>
+                  <w:rPr>
+                    <w:noProof/>
+                    <w:webHidden/>
+                  </w:rPr>
+                  <w:fldChar w:fldCharType="end"/>
+                </w:r>
+              </w:hyperlink>
+            </w:p>
+            <w:p>
+              <w:pPr>
+                <w:pStyle w:val="TDC1"/>
+                <w:tabs>
+                  <w:tab w:val="right" w:leader="dot" w:pos="8828"/>
+                </w:tabs>
+                <w:rPr>
+                  <w:noProof/>
+                </w:rPr>
+              </w:pPr>
+              <w:hyperlink w:anchor="_Toc15552221" w:history="1">
+                <w:r>
+                  <w:rPr>
+                    <w:rStyle w:val="Hipervnculo"/>
+                    <w:noProof/>
+                    <w:lang w:val="es-ES"/>
+                  </w:rPr>
+                  <w:t>Bibliografía</w:t>
+                </w:r>
+                <w:r>
+                  <w:rPr>
+                    <w:noProof/>
+                    <w:webHidden/>
+                  </w:rPr>
+                  <w:tab/>
+                </w:r>
+                <w:r>
+                  <w:rPr>
+                    <w:noProof/>
+                    <w:webHidden/>
+                  </w:rPr>
+                  <w:fldChar w:fldCharType="begin"/>
+                </w:r>
+                <w:r>
+                  <w:rPr>
+                    <w:noProof/>
+                    <w:webHidden/>
+                  </w:rPr>
+                  <w:instrText xml:space="preserve"> PAGEREF _Toc15552221 \h </w:instrText>
+                </w:r>
+                <w:r>
+                  <w:rPr>
+                    <w:noProof/>
+                    <w:webHidden/>
+                  </w:rPr>
+                </w:r>
+                <w:r>
+                  <w:rPr>
+                    <w:noProof/>
+                    <w:webHidden/>
+                  </w:rPr>
+                  <w:fldChar w:fldCharType="separate"/>
+                </w:r>
+                <w:r>
+                  <w:rPr>
+                    <w:noProof/>
+                    <w:webHidden/>
+                  </w:rPr>
+                  <w:t>11</w:t>
+                </w:r>
+                <w:r>
+                  <w:rPr>
+                    <w:noProof/>
+                    <w:webHidden/>
+                  </w:rPr>
+                  <w:fldChar w:fldCharType="end"/>
+                </w:r>
+              </w:hyperlink>
+            </w:p>
+            <w:p>
+              <w:r>
+                <w:rPr>
+                  <w:b/>
+                  <w:bCs/>
+                </w:rPr>
+                <w:fldChar w:fldCharType="end"/>
+              </w:r>
+            </w:p>
+          </w:sdtContent>
+        </w:sdt>
+        <w:p>
+          <w:pPr>
+            <w:spacing w:line="259" w:lineRule="auto"/>
+            <w:jc w:val="left"/>
+          </w:pPr>
+          <w:r>
+            <w:br w:type="page"/>
+          </w:r>
+        </w:p>
+        <w:p>
+          <w:pPr>
+            <w:pStyle w:val="Tabladeilustraciones"/>
+            <w:tabs>
+              <w:tab w:val="right" w:leader="dot" w:pos="8828"/>
+            </w:tabs>
+            <w:rPr>
+              <w:rFonts w:asciiTheme="minorHAnsi" w:hAnsiTheme="minorHAnsi"/>
+              <w:noProof/>
+              <w:color w:val="auto"/>
+              <w:sz w:val="22"/>
+              <w:lang w:val="es-ES" w:eastAsia="es-ES"/>
+            </w:rPr>
+          </w:pPr>
+          <w:r>
+            <w:lastRenderedPageBreak/>
+            <w:fldChar w:fldCharType="begin"/>
+          </w:r>
+          <w:r>
+            <w:instrText xml:space="preserve"> TOC \h \z \c "Figura" </w:instrText>
+          </w:r>
+          <w:r>
+            <w:fldChar w:fldCharType="separate"/>
+          </w:r>
+          <w:hyperlink w:anchor="_Toc15560327" w:history="1">
+            <w:r>
+              <w:rPr>
+                <w:rStyle w:val="Hipervnculo"/>
+                <w:b/>
+                <w:noProof/>
+              </w:rPr>
+              <w:t xml:space="preserve">Figura 1 </w:t>
+            </w:r>
+            <w:r>
+              <w:rPr>
+                <w:rStyle w:val="Hipervnculo"/>
+                <w:noProof/>
+              </w:rPr>
+              <w:t>Actividades del hito de planeación y organización del producto.</w:t>
+            </w:r>
+            <w:r>
+              <w:rPr>
+                <w:noProof/>
+                <w:webHidden/>
+              </w:rPr>
+              <w:tab/>
+            </w:r>
+            <w:r>
+              <w:rPr>
+                <w:noProof/>
+                <w:webHidden/>
+              </w:rPr>
+              <w:fldChar w:fldCharType="begin"/>
+            </w:r>
+            <w:r>
+              <w:rPr>
+                <w:noProof/>
+                <w:webHidden/>
+              </w:rPr>
+              <w:instrText xml:space="preserve"> PAGEREF _Toc15560327 \h </w:instrText>
+            </w:r>
+            <w:r>
+              <w:rPr>
+                <w:noProof/>
+                <w:webHidden/>
+              </w:rPr>
+            </w:r>
+            <w:r>
+              <w:rPr>
+                <w:noProof/>
+                <w:webHidden/>
+              </w:rPr>
+              <w:fldChar w:fldCharType="separate"/>
+            </w:r>
+            <w:r>
+              <w:rPr>
+                <w:noProof/>
+                <w:webHidden/>
+              </w:rPr>
+              <w:t>5</w:t>
+            </w:r>
+            <w:r>
+              <w:rPr>
+                <w:noProof/>
+                <w:webHidden/>
+              </w:rPr>
+              <w:fldChar w:fldCharType="end"/>
+            </w:r>
+          </w:hyperlink>
+        </w:p>
+        <w:p>
+          <w:pPr>
+            <w:pStyle w:val="Tabladeilustraciones"/>
+            <w:tabs>
+              <w:tab w:val="right" w:leader="dot" w:pos="8828"/>
+            </w:tabs>
+            <w:rPr>
+              <w:rFonts w:asciiTheme="minorHAnsi" w:hAnsiTheme="minorHAnsi"/>
+              <w:noProof/>
+              <w:color w:val="auto"/>
+              <w:sz w:val="22"/>
+              <w:lang w:val="es-ES" w:eastAsia="es-ES"/>
+            </w:rPr>
+          </w:pPr>
+          <w:hyperlink w:anchor="_Toc15560328" w:history="1">
+            <w:r>
+              <w:rPr>
+                <w:rStyle w:val="Hipervnculo"/>
+                <w:b/>
+                <w:noProof/>
+              </w:rPr>
+              <w:t>Figura 2</w:t>
+            </w:r>
+            <w:r>
+              <w:rPr>
+                <w:rStyle w:val="Hipervnculo"/>
+                <w:noProof/>
+              </w:rPr>
+              <w:t xml:space="preserve"> Actividades del hito de ejecución</w:t>
+            </w:r>
+            <w:r>
+              <w:rPr>
+                <w:noProof/>
+                <w:webHidden/>
+              </w:rPr>
+              <w:tab/>
+            </w:r>
+            <w:r>
+              <w:rPr>
+                <w:noProof/>
+                <w:webHidden/>
+              </w:rPr>
+              <w:fldChar w:fldCharType="begin"/>
+            </w:r>
+            <w:r>
+              <w:rPr>
+                <w:noProof/>
+                <w:webHidden/>
+              </w:rPr>
+              <w:instrText xml:space="preserve"> PAGEREF _Toc15560328 \h </w:instrText>
+            </w:r>
+            <w:r>
+              <w:rPr>
+                <w:noProof/>
+                <w:webHidden/>
+              </w:rPr>
+            </w:r>
+            <w:r>
+              <w:rPr>
+                <w:noProof/>
+                <w:webHidden/>
+              </w:rPr>
+              <w:fldChar w:fldCharType="separate"/>
+            </w:r>
+            <w:r>
+              <w:rPr>
+                <w:noProof/>
+                <w:webHidden/>
+              </w:rPr>
+              <w:t>5</w:t>
+            </w:r>
+            <w:r>
+              <w:rPr>
+                <w:noProof/>
+                <w:webHidden/>
+              </w:rPr>
+              <w:fldChar w:fldCharType="end"/>
+            </w:r>
+          </w:hyperlink>
+        </w:p>
+        <w:p>
+          <w:pPr>
+            <w:pStyle w:val="Tabladeilustraciones"/>
+            <w:tabs>
+              <w:tab w:val="right" w:leader="dot" w:pos="8828"/>
+            </w:tabs>
+            <w:rPr>
+              <w:rFonts w:asciiTheme="minorHAnsi" w:hAnsiTheme="minorHAnsi"/>
+              <w:noProof/>
+              <w:color w:val="auto"/>
+              <w:sz w:val="22"/>
+              <w:lang w:val="es-ES" w:eastAsia="es-ES"/>
+            </w:rPr>
+          </w:pPr>
+          <w:hyperlink w:anchor="_Toc15560329" w:history="1">
+            <w:r>
+              <w:rPr>
+                <w:rStyle w:val="Hipervnculo"/>
+                <w:b/>
+                <w:noProof/>
+              </w:rPr>
+              <w:t>Figura 3</w:t>
+            </w:r>
+            <w:r>
+              <w:rPr>
+                <w:rStyle w:val="Hipervnculo"/>
+                <w:noProof/>
+              </w:rPr>
+              <w:t xml:space="preserve"> Actividades del hito de  seguimiento, control y cierre</w:t>
+            </w:r>
+            <w:r>
+              <w:rPr>
+                <w:noProof/>
+                <w:webHidden/>
+              </w:rPr>
+              <w:tab/>
+            </w:r>
+            <w:r>
+              <w:rPr>
+                <w:noProof/>
+                <w:webHidden/>
+              </w:rPr>
+              <w:fldChar w:fldCharType="begin"/>
+            </w:r>
+            <w:r>
+              <w:rPr>
+                <w:noProof/>
+                <w:webHidden/>
+              </w:rPr>
+              <w:instrText xml:space="preserve"> PAGEREF _Toc15560329 \h </w:instrText>
+            </w:r>
+            <w:r>
+              <w:rPr>
+                <w:noProof/>
+                <w:webHidden/>
+              </w:rPr>
+            </w:r>
+            <w:r>
+              <w:rPr>
+                <w:noProof/>
+                <w:webHidden/>
+              </w:rPr>
+              <w:fldChar w:fldCharType="separate"/>
+            </w:r>
+            <w:r>
+              <w:rPr>
+                <w:noProof/>
+                <w:webHidden/>
+              </w:rPr>
+              <w:t>6</w:t>
+            </w:r>
+            <w:r>
+              <w:rPr>
+                <w:noProof/>
+                <w:webHidden/>
+              </w:rPr>
+              <w:fldChar w:fldCharType="end"/>
+            </w:r>
+          </w:hyperlink>
+        </w:p>
+        <w:p>
+          <w:pPr>
+            <w:pStyle w:val="Tabladeilustraciones"/>
+            <w:tabs>
+              <w:tab w:val="right" w:leader="dot" w:pos="8828"/>
+            </w:tabs>
+            <w:rPr>
+              <w:rFonts w:asciiTheme="minorHAnsi" w:hAnsiTheme="minorHAnsi"/>
+              <w:noProof/>
+              <w:color w:val="auto"/>
+              <w:sz w:val="22"/>
+              <w:lang w:val="es-ES" w:eastAsia="es-ES"/>
+            </w:rPr>
+          </w:pPr>
+          <w:hyperlink w:anchor="_Toc15560330" w:history="1">
+            <w:r>
+              <w:rPr>
+                <w:rStyle w:val="Hipervnculo"/>
+                <w:b/>
+                <w:noProof/>
+              </w:rPr>
+              <w:t>Figura 4</w:t>
+            </w:r>
+            <w:r>
+              <w:rPr>
+                <w:rStyle w:val="Hipervnculo"/>
+                <w:noProof/>
+              </w:rPr>
+              <w:t xml:space="preserve"> primeros 2 hitos con actividades completas</w:t>
+            </w:r>
+            <w:r>
+              <w:rPr>
+                <w:noProof/>
+                <w:webHidden/>
+              </w:rPr>
+              <w:tab/>
+            </w:r>
+            <w:r>
+              <w:rPr>
+                <w:noProof/>
+                <w:webHidden/>
+              </w:rPr>
+              <w:fldChar w:fldCharType="begin"/>
+            </w:r>
+            <w:r>
+              <w:rPr>
+                <w:noProof/>
+                <w:webHidden/>
+              </w:rPr>
+              <w:instrText xml:space="preserve"> PAGEREF _Toc15560330 \h </w:instrText>
+            </w:r>
+            <w:r>
+              <w:rPr>
+                <w:noProof/>
+                <w:webHidden/>
+              </w:rPr>
+            </w:r>
+            <w:r>
+              <w:rPr>
+                <w:noProof/>
+                <w:webHidden/>
+              </w:rPr>
+              <w:fldChar w:fldCharType="separate"/>
+            </w:r>
+            <w:r>
+              <w:rPr>
+                <w:noProof/>
+                <w:webHidden/>
+              </w:rPr>
+              <w:t>6</w:t>
+            </w:r>
+            <w:r>
+              <w:rPr>
+                <w:noProof/>
+                <w:webHidden/>
+              </w:rPr>
+              <w:fldChar w:fldCharType="end"/>
+            </w:r>
+          </w:hyperlink>
+        </w:p>
+        <w:p>
+          <w:pPr>
+            <w:pStyle w:val="Tabladeilustraciones"/>
+            <w:tabs>
+              <w:tab w:val="right" w:leader="dot" w:pos="8828"/>
+            </w:tabs>
+            <w:rPr>
+              <w:rFonts w:asciiTheme="minorHAnsi" w:hAnsiTheme="minorHAnsi"/>
+              <w:noProof/>
+              <w:color w:val="auto"/>
+              <w:sz w:val="22"/>
+              <w:lang w:val="es-ES" w:eastAsia="es-ES"/>
+            </w:rPr>
+          </w:pPr>
+          <w:hyperlink w:anchor="_Toc15560331" w:history="1">
+            <w:r>
+              <w:rPr>
+                <w:rStyle w:val="Hipervnculo"/>
+                <w:b/>
+                <w:noProof/>
+              </w:rPr>
+              <w:t>Figura 5</w:t>
+            </w:r>
+            <w:r>
+              <w:rPr>
+                <w:rStyle w:val="Hipervnculo"/>
+                <w:noProof/>
+              </w:rPr>
+              <w:t xml:space="preserve">  Los 4 hitos restantes con  actividades completas</w:t>
+            </w:r>
+            <w:r>
+              <w:rPr>
+                <w:noProof/>
+                <w:webHidden/>
+              </w:rPr>
+              <w:tab/>
+            </w:r>
+            <w:r>
+              <w:rPr>
+                <w:noProof/>
+                <w:webHidden/>
+              </w:rPr>
+              <w:fldChar w:fldCharType="begin"/>
+            </w:r>
+            <w:r>
+              <w:rPr>
+                <w:noProof/>
+                <w:webHidden/>
+              </w:rPr>
+              <w:instrText xml:space="preserve"> PAGEREF _Toc15560331 \h </w:instrText>
+            </w:r>
+            <w:r>
+              <w:rPr>
+                <w:noProof/>
+                <w:webHidden/>
+              </w:rPr>
+            </w:r>
+            <w:r>
+              <w:rPr>
+                <w:noProof/>
+                <w:webHidden/>
+              </w:rPr>
+              <w:fldChar w:fldCharType="separate"/>
+            </w:r>
+            <w:r>
+              <w:rPr>
+                <w:noProof/>
+                <w:webHidden/>
+              </w:rPr>
+              <w:t>7</w:t>
+            </w:r>
+            <w:r>
+              <w:rPr>
+                <w:noProof/>
+                <w:webHidden/>
+              </w:rPr>
+              <w:fldChar w:fldCharType="end"/>
+            </w:r>
+          </w:hyperlink>
+        </w:p>
+        <w:p>
+          <w:pPr>
+            <w:pStyle w:val="Tabladeilustraciones"/>
+            <w:tabs>
+              <w:tab w:val="right" w:leader="dot" w:pos="8828"/>
+            </w:tabs>
+            <w:rPr>
+              <w:rFonts w:asciiTheme="minorHAnsi" w:hAnsiTheme="minorHAnsi"/>
+              <w:noProof/>
+              <w:color w:val="auto"/>
+              <w:sz w:val="22"/>
+              <w:lang w:val="es-ES" w:eastAsia="es-ES"/>
+            </w:rPr>
+          </w:pPr>
+          <w:hyperlink w:anchor="_Toc15560332" w:history="1">
+            <w:r>
+              <w:rPr>
+                <w:rStyle w:val="Hipervnculo"/>
+                <w:b/>
+                <w:noProof/>
+              </w:rPr>
+              <w:t>Figura 6</w:t>
+            </w:r>
+            <w:r>
+              <w:rPr>
+                <w:rStyle w:val="Hipervnculo"/>
+                <w:noProof/>
+              </w:rPr>
+              <w:t xml:space="preserve"> Formato de mayoristas de sucursales</w:t>
+            </w:r>
+            <w:r>
+              <w:rPr>
+                <w:noProof/>
+                <w:webHidden/>
+              </w:rPr>
+              <w:tab/>
+            </w:r>
+            <w:r>
+              <w:rPr>
+                <w:noProof/>
+                <w:webHidden/>
+              </w:rPr>
+              <w:fldChar w:fldCharType="begin"/>
+            </w:r>
+            <w:r>
+              <w:rPr>
+                <w:noProof/>
+                <w:webHidden/>
+              </w:rPr>
+              <w:instrText xml:space="preserve"> PAGEREF _Toc15560332 \h </w:instrText>
+            </w:r>
+            <w:r>
+              <w:rPr>
+                <w:noProof/>
+                <w:webHidden/>
+              </w:rPr>
+            </w:r>
+            <w:r>
+              <w:rPr>
+                <w:noProof/>
+                <w:webHidden/>
+              </w:rPr>
+              <w:fldChar w:fldCharType="separate"/>
+            </w:r>
+            <w:r>
+              <w:rPr>
+                <w:noProof/>
+                <w:webHidden/>
+              </w:rPr>
+              <w:t>8</w:t>
+            </w:r>
+            <w:r>
+              <w:rPr>
+                <w:noProof/>
+                <w:webHidden/>
+              </w:rPr>
+              <w:fldChar w:fldCharType="end"/>
+            </w:r>
+          </w:hyperlink>
+        </w:p>
+        <w:p>
+          <w:pPr>
+            <w:pStyle w:val="Tabladeilustraciones"/>
+            <w:tabs>
+              <w:tab w:val="right" w:leader="dot" w:pos="8828"/>
+            </w:tabs>
+            <w:rPr>
+              <w:rFonts w:asciiTheme="minorHAnsi" w:hAnsiTheme="minorHAnsi"/>
+              <w:noProof/>
+              <w:color w:val="auto"/>
+              <w:sz w:val="22"/>
+              <w:lang w:val="es-ES" w:eastAsia="es-ES"/>
+            </w:rPr>
+          </w:pPr>
+          <w:hyperlink w:anchor="_Toc15560333" w:history="1">
+            <w:r>
+              <w:rPr>
+                <w:rStyle w:val="Hipervnculo"/>
+                <w:b/>
+                <w:noProof/>
+              </w:rPr>
+              <w:t>Figura 7</w:t>
+            </w:r>
+            <w:r>
+              <w:rPr>
+                <w:rStyle w:val="Hipervnculo"/>
+                <w:noProof/>
+              </w:rPr>
+              <w:t xml:space="preserve"> Formato de pedido pan dulce</w:t>
+            </w:r>
+            <w:r>
+              <w:rPr>
+                <w:noProof/>
+                <w:webHidden/>
+              </w:rPr>
+              <w:tab/>
+            </w:r>
+            <w:r>
+              <w:rPr>
+                <w:noProof/>
+                <w:webHidden/>
+              </w:rPr>
+              <w:fldChar w:fldCharType="begin"/>
+            </w:r>
+            <w:r>
+              <w:rPr>
+                <w:noProof/>
+                <w:webHidden/>
+              </w:rPr>
+              <w:instrText xml:space="preserve"> PAGEREF _Toc15560333 \h </w:instrText>
+            </w:r>
+            <w:r>
+              <w:rPr>
+                <w:noProof/>
+                <w:webHidden/>
+              </w:rPr>
+            </w:r>
+            <w:r>
+              <w:rPr>
+                <w:noProof/>
+                <w:webHidden/>
+              </w:rPr>
+              <w:fldChar w:fldCharType="separate"/>
+            </w:r>
+            <w:r>
+              <w:rPr>
+                <w:noProof/>
+                <w:webHidden/>
+              </w:rPr>
+              <w:t>9</w:t>
+            </w:r>
+            <w:r>
+              <w:rPr>
+                <w:noProof/>
+                <w:webHidden/>
+              </w:rPr>
+              <w:fldChar w:fldCharType="end"/>
+            </w:r>
+          </w:hyperlink>
+        </w:p>
+        <w:p>
+          <w:pPr>
+            <w:pStyle w:val="Tabladeilustraciones"/>
+            <w:tabs>
+              <w:tab w:val="right" w:leader="dot" w:pos="8828"/>
+            </w:tabs>
+            <w:rPr>
+              <w:rFonts w:asciiTheme="minorHAnsi" w:hAnsiTheme="minorHAnsi"/>
+              <w:noProof/>
+              <w:color w:val="auto"/>
+              <w:sz w:val="22"/>
+              <w:lang w:val="es-ES" w:eastAsia="es-ES"/>
+            </w:rPr>
+          </w:pPr>
+          <w:hyperlink w:anchor="_Toc15560334" w:history="1">
+            <w:r>
+              <w:rPr>
+                <w:rStyle w:val="Hipervnculo"/>
+                <w:b/>
+                <w:noProof/>
+              </w:rPr>
+              <w:t>Figura 8</w:t>
+            </w:r>
+            <w:r>
+              <w:rPr>
+                <w:rStyle w:val="Hipervnculo"/>
+                <w:noProof/>
+              </w:rPr>
+              <w:t xml:space="preserve"> Formato de producción diaria</w:t>
+            </w:r>
+            <w:r>
+              <w:rPr>
+                <w:noProof/>
+                <w:webHidden/>
+              </w:rPr>
+              <w:tab/>
+            </w:r>
+            <w:r>
+              <w:rPr>
+                <w:noProof/>
+                <w:webHidden/>
+              </w:rPr>
+              <w:fldChar w:fldCharType="begin"/>
+            </w:r>
+            <w:r>
+              <w:rPr>
+                <w:noProof/>
+                <w:webHidden/>
+              </w:rPr>
+              <w:instrText xml:space="preserve"> PAGEREF _Toc15560334 \h </w:instrText>
+            </w:r>
+            <w:r>
+              <w:rPr>
+                <w:noProof/>
+                <w:webHidden/>
+              </w:rPr>
+            </w:r>
+            <w:r>
+              <w:rPr>
+                <w:noProof/>
+                <w:webHidden/>
+              </w:rPr>
+              <w:fldChar w:fldCharType="separate"/>
+            </w:r>
+            <w:r>
+              <w:rPr>
+                <w:noProof/>
+                <w:webHidden/>
+              </w:rPr>
+              <w:t>10</w:t>
+            </w:r>
+            <w:r>
+              <w:rPr>
+                <w:noProof/>
+                <w:webHidden/>
+              </w:rPr>
+              <w:fldChar w:fldCharType="end"/>
+            </w:r>
+          </w:hyperlink>
+        </w:p>
+        <w:p>
+          <w:pPr>
+            <w:spacing w:line="259" w:lineRule="auto"/>
+            <w:jc w:val="left"/>
+          </w:pPr>
+          <w:r>
+            <w:fldChar w:fldCharType="end"/>
+          </w:r>
+          <w:bookmarkStart w:id="0" w:name="_GoBack"/>
+          <w:bookmarkEnd w:id="0"/>
+        </w:p>
         <w:p>
           <w:pPr>
             <w:spacing w:line="259" w:lineRule="auto"/>
@@ -867,19 +2462,224 @@
             <w:spacing w:line="259" w:lineRule="auto"/>
             <w:jc w:val="left"/>
           </w:pPr>
-          <w:r>
-            <w:lastRenderedPageBreak/>
-            <w:br w:type="page"/>
-          </w:r>
         </w:p>
         <w:p>
           <w:pPr>
             <w:pStyle w:val="Ttulo1"/>
           </w:pPr>
+          <w:bookmarkStart w:id="1" w:name="_Toc15552209"/>
+          <w:r>
+            <w:t>Introducción</w:t>
+          </w:r>
+          <w:bookmarkEnd w:id="1"/>
+        </w:p>
+        <w:p/>
+        <w:p/>
+        <w:p>
+          <w:r>
+            <w:t>En e</w:t>
+          </w:r>
+          <w:r>
+            <w:t>ste trabajo se describe un proyecto real de la empresa llam</w:t>
+          </w:r>
+          <w:r>
+            <w:t xml:space="preserve">ada panadería San </w:t>
+          </w:r>
+          <w:r>
+            <w:t xml:space="preserve">Pedro ubicada en la ciudad de San Cristóbal de las Casas, Chiapas </w:t>
+          </w:r>
+          <w:r>
+            <w:t>en la que se muestra un planteamiento de la problemática</w:t>
+          </w:r>
+          <w:r>
+            <w:t xml:space="preserve"> detectada en dicha empresa. En esta</w:t>
+          </w:r>
+          <w:r>
+            <w:t xml:space="preserve"> se describe la razón de la investigación y cuáles son los factores que influyen en ella. Seguido de eso se hace una hipótesis abordando los</w:t>
+          </w:r>
+          <w:r>
+            <w:t xml:space="preserve"> temas</w:t>
+          </w:r>
+          <w:r>
+            <w:t xml:space="preserve"> que se encuentran en </w:t>
+          </w:r>
+          <w:r>
+            <w:t>el planteamiento de problema</w:t>
+          </w:r>
+          <w:r>
+            <w:t xml:space="preserve"> de manera se pueda formular</w:t>
+          </w:r>
+          <w:r>
+            <w:t xml:space="preserve"> una hipótesis descriptiva ya que</w:t>
+          </w:r>
+          <w:r>
+            <w:t xml:space="preserve"> l</w:t>
+          </w:r>
+          <w:r>
+            <w:t>a hipótesis debe re</w:t>
+          </w:r>
+          <w:r>
+            <w:t>ferirse a una situación “real”.</w:t>
+          </w:r>
+          <w:r>
+            <w:t xml:space="preserve"> Las hipótesis sólo pueden s</w:t>
+          </w:r>
+          <w:r>
+            <w:t>ometerse a prueba en una situación y un contexto definidos</w:t>
+          </w:r>
+          <w:r>
+            <w:t xml:space="preserve">, que en este caso es derivada de un caso completamente verdadero, seguido de eso se </w:t>
+          </w:r>
+          <w:proofErr w:type="spellStart"/>
+          <w:r>
+            <w:t>diseño</w:t>
+          </w:r>
+          <w:proofErr w:type="spellEnd"/>
+          <w:r>
+            <w:t xml:space="preserve"> una</w:t>
+          </w:r>
+          <w:r>
+            <w:t xml:space="preserve"> hipótesis </w:t>
+          </w:r>
+          <w:r>
+            <w:t>de manera que se espera</w:t>
+          </w:r>
+          <w:r>
+            <w:t xml:space="preserve"> comprobar que es mejor</w:t>
+          </w:r>
+          <w:r>
+            <w:t>, sí</w:t>
+          </w:r>
+          <w:r>
+            <w:t xml:space="preserve"> la eficiencia de los trabajadores o la del software, </w:t>
+          </w:r>
+          <w:r>
+            <w:t xml:space="preserve">y los </w:t>
+          </w:r>
+          <w:r>
+            <w:t>factores que interviene</w:t>
+          </w:r>
+          <w:r>
+            <w:t>n. Continuando se</w:t>
+          </w:r>
+          <w:r>
+            <w:t xml:space="preserve"> justificará el </w:t>
+          </w:r>
+          <w:r>
+            <w:t>planteamiento de soluc</w:t>
+          </w:r>
+          <w:r>
+            <w:t xml:space="preserve">ión a la problemática detectada, </w:t>
+          </w:r>
+          <w:r>
+            <w:t>d</w:t>
+          </w:r>
+          <w:r>
+            <w:t>el por qué se planeó esta solución y si funcionará. Buscando alter</w:t>
+          </w:r>
+          <w:r>
+            <w:t xml:space="preserve">nativas y esperando que esta </w:t>
+          </w:r>
+          <w:r>
+            <w:t>impacte</w:t>
+          </w:r>
+          <w:r>
+            <w:t xml:space="preserve"> de manera positiva. Y así</w:t>
+          </w:r>
+          <w:r>
+            <w:t xml:space="preserve"> se </w:t>
+          </w:r>
+          <w:r>
+            <w:t>mostrará</w:t>
+          </w:r>
+          <w:r>
+            <w:t xml:space="preserve"> el cronograma con todas las actividades definidas en un </w:t>
+          </w:r>
+          <w:r>
+            <w:t>periodo de tiempo definido de 8 meses</w:t>
+          </w:r>
+          <w:r>
+            <w:t>,</w:t>
+          </w:r>
+          <w:r>
+            <w:t xml:space="preserve"> en el cual se concentrará en hacer el software a medida para tener un mejor rendimiento con las evidencias de la recolección de datos</w:t>
+          </w:r>
+          <w:r>
+            <w:t xml:space="preserve"> para</w:t>
+          </w:r>
+          <w:r>
+            <w:t xml:space="preserve"> leva</w:t>
+          </w:r>
+          <w:r>
+            <w:t>ntar requerimientos de software. P</w:t>
+          </w:r>
+          <w:r>
+            <w:t>ara finaliza</w:t>
+          </w:r>
+          <w:r>
+            <w:t>r, se muestra</w:t>
+          </w:r>
+          <w:r>
+            <w:t xml:space="preserve"> el análisis d</w:t>
+          </w:r>
+          <w:r>
+            <w:t>e resultados comprobando así, sí la</w:t>
+          </w:r>
+          <w:r>
+            <w:t xml:space="preserve"> hipótesis </w:t>
+          </w:r>
+          <w:r>
+            <w:t>sé cumplió, recordando que las</w:t>
+          </w:r>
+          <w:r>
+            <w:t xml:space="preserve"> hipótesis no siempre</w:t>
+          </w:r>
+          <w:r>
+            <w:t xml:space="preserve"> son verdaderas ya que son derivados de </w:t>
+          </w:r>
+          <w:r>
+            <w:t xml:space="preserve">suposiciones de acuerdo a observación empírica, esperando ser analizadas con un método </w:t>
+          </w:r>
+          <w:proofErr w:type="gramStart"/>
+          <w:r>
+            <w:t>científico,  con</w:t>
+          </w:r>
+          <w:proofErr w:type="gramEnd"/>
+          <w:r>
+            <w:t xml:space="preserve"> esto entran las conclusiones sobre la investigación para justificar cual  es el impacto social , económico y viable de esta derivado al problema definido con anterioridad.</w:t>
+          </w:r>
+        </w:p>
+        <w:p>
+          <w:pPr>
+            <w:pStyle w:val="Ttulo1"/>
+          </w:pPr>
+          <w:r>
+            <w:br w:type="page"/>
+          </w:r>
+        </w:p>
+        <w:p>
+          <w:pPr>
+            <w:pStyle w:val="Ttulo1"/>
+          </w:pPr>
+          <w:bookmarkStart w:id="2" w:name="_Toc15552210"/>
           <w:r>
             <w:lastRenderedPageBreak/>
-            <w:t>planteamiento del problema</w:t>
-          </w:r>
+            <w:t>Desarrollo</w:t>
+          </w:r>
+          <w:bookmarkEnd w:id="2"/>
+        </w:p>
+        <w:p>
+          <w:pPr>
+            <w:pStyle w:val="Ttulo2"/>
+          </w:pPr>
+          <w:bookmarkStart w:id="3" w:name="_Toc15552211"/>
+          <w:r>
+            <w:t>P</w:t>
+          </w:r>
+          <w:r>
+            <w:t>lanteamiento del problema</w:t>
+          </w:r>
+          <w:bookmarkEnd w:id="3"/>
         </w:p>
         <w:p/>
         <w:p>
@@ -1001,8 +2801,9 @@
     </w:p>
     <w:p>
       <w:pPr>
-        <w:pStyle w:val="Ttulo1"/>
+        <w:pStyle w:val="Ttulo2"/>
       </w:pPr>
+      <w:bookmarkStart w:id="4" w:name="_Toc15552212"/>
       <w:r>
         <w:lastRenderedPageBreak/>
         <w:t>Hipótesi</w:t>
@@ -1010,6 +2811,7 @@
       <w:r>
         <w:t>s</w:t>
       </w:r>
+      <w:bookmarkEnd w:id="4"/>
     </w:p>
     <w:p/>
     <w:p/>
@@ -1091,6 +2893,1290 @@
       </w:r>
       <w:r>
         <w:t xml:space="preserve"> puede que tenga un impacto positivo.</w:t>
+      </w:r>
+    </w:p>
+    <w:p>
+      <w:pPr>
+        <w:spacing w:line="259" w:lineRule="auto"/>
+        <w:jc w:val="left"/>
+      </w:pPr>
+      <w:r>
+        <w:br w:type="page"/>
+      </w:r>
+    </w:p>
+    <w:p>
+      <w:pPr>
+        <w:pStyle w:val="Ttulo2"/>
+      </w:pPr>
+      <w:bookmarkStart w:id="5" w:name="_Toc15552213"/>
+      <w:r>
+        <w:lastRenderedPageBreak/>
+        <w:t>J</w:t>
+      </w:r>
+      <w:r>
+        <w:t>ustificación del planteamiento de solución a la problemática detectada.</w:t>
+      </w:r>
+      <w:bookmarkEnd w:id="5"/>
+    </w:p>
+    <w:p/>
+    <w:p>
+      <w:r>
+        <w:t xml:space="preserve">Las </w:t>
+      </w:r>
+      <w:r>
+        <w:t>tecnologías</w:t>
+      </w:r>
+      <w:r>
+        <w:t xml:space="preserve"> de la información </w:t>
+      </w:r>
+      <w:r>
+        <w:t>se encuentran presentes en cualquier ámbito, más en el empresarial de tal manera que las empresas las están utilizando a su propio be</w:t>
+      </w:r>
+      <w:r>
+        <w:t>neficio, una de esas empresas es</w:t>
+      </w:r>
+      <w:r>
+        <w:t xml:space="preserve"> la Panificadora San Pedro, que planea utilizar un software específicamente móvil, para la empresa, debido a que había tenido problemas en la administración de suministros y otros departamentos.</w:t>
+      </w:r>
+      <w:r>
+        <w:t xml:space="preserve"> De esta manera se piensa erradicar cualquier perdida de información</w:t>
+      </w:r>
+      <w:r>
+        <w:t xml:space="preserve"> y mejorar la administración de esta para poder reducirle la carga a algunos trabajadores, logrando información más precisa</w:t>
+      </w:r>
+      <w:r>
+        <w:t>, el dueño eligió la de tecnología móvil pensando principa</w:t>
+      </w:r>
+      <w:r>
+        <w:t>lmente en la facilidad</w:t>
+      </w:r>
+      <w:r>
+        <w:t xml:space="preserve"> de uso y</w:t>
+      </w:r>
+      <w:r>
+        <w:t xml:space="preserve"> portabilidad p</w:t>
+      </w:r>
+      <w:r>
+        <w:t xml:space="preserve">ara que </w:t>
+      </w:r>
+      <w:r>
+        <w:t xml:space="preserve">así </w:t>
+      </w:r>
+      <w:r>
+        <w:t xml:space="preserve">los empleados puedan tener un mejor control </w:t>
+      </w:r>
+      <w:r>
+        <w:t xml:space="preserve">y por su puesto ingresar, consultar y administrar cómodamente </w:t>
+      </w:r>
+      <w:r>
+        <w:t>toda la información sin necesidad de tener una computadora o esperar hasta estar cerca de una. Con software específicamente para l</w:t>
+      </w:r>
+      <w:r>
+        <w:t xml:space="preserve">a </w:t>
+      </w:r>
+      <w:r>
+        <w:t>panadería,</w:t>
+      </w:r>
+      <w:r>
+        <w:t xml:space="preserve"> la empresa piensa que podrá tener un </w:t>
+      </w:r>
+      <w:r>
+        <w:t>mejor rendimiento</w:t>
+      </w:r>
+      <w:r>
+        <w:t xml:space="preserve"> y control sobre sus suministros, y esto </w:t>
+      </w:r>
+      <w:r>
+        <w:t>tendrá un</w:t>
+      </w:r>
+      <w:r>
+        <w:t xml:space="preserve"> impacto positivo al tener los 5 departamentos en una misma aplicación para hacer todo de manera más rápida y eficaz </w:t>
+      </w:r>
+    </w:p>
+    <w:p>
+      <w:pPr>
+        <w:spacing w:line="259" w:lineRule="auto"/>
+        <w:jc w:val="left"/>
+      </w:pPr>
+      <w:r>
+        <w:br w:type="page"/>
+      </w:r>
+    </w:p>
+    <w:p>
+      <w:pPr>
+        <w:pStyle w:val="Ttulo2"/>
+      </w:pPr>
+      <w:bookmarkStart w:id="6" w:name="_Toc15552214"/>
+      <w:r>
+        <w:lastRenderedPageBreak/>
+        <w:t>A</w:t>
+      </w:r>
+      <w:r>
+        <w:t>ctividades a realizar para el desarrollo de la solución planteada</w:t>
+      </w:r>
+      <w:bookmarkEnd w:id="6"/>
+    </w:p>
+    <w:p>
+      <w:r>
+        <w:t>Para poder</w:t>
+      </w:r>
+      <w:r>
+        <w:t xml:space="preserve"> realizar este proyecto se realizó un cronograma de actividades en el cual, se organizó cada una de las</w:t>
+      </w:r>
+      <w:r>
+        <w:t xml:space="preserve"> actividades divido en 6</w:t>
+      </w:r>
+      <w:r>
+        <w:t xml:space="preserve"> hitos llamados, planeación, organización, </w:t>
+      </w:r>
+      <w:r>
+        <w:t>desarrollo, seguimiento</w:t>
+      </w:r>
+      <w:r>
+        <w:t>,</w:t>
+      </w:r>
+      <w:r>
+        <w:t xml:space="preserve"> control y cierre.</w:t>
+      </w:r>
+    </w:p>
+    <w:p/>
+    <w:p>
+      <w:pPr>
+        <w:keepNext/>
+      </w:pPr>
+      <w:r>
+        <w:rPr>
+          <w:noProof/>
+          <w:lang w:val="es-ES" w:eastAsia="es-ES"/>
+        </w:rPr>
+        <w:drawing>
+          <wp:inline distT="0" distB="0" distL="0" distR="0" wp14:anchorId="6C3C1D5D" wp14:editId="21F81241">
+            <wp:extent cx="5612130" cy="2508250"/>
+            <wp:effectExtent l="0" t="0" r="7620" b="6350"/>
+            <wp:docPr id="2" name="Imagen 2"/>
+            <wp:cNvGraphicFramePr>
+              <a:graphicFrameLocks xmlns:a="http://schemas.openxmlformats.org/drawingml/2006/main" noChangeAspect="1"/>
+            </wp:cNvGraphicFramePr>
+            <a:graphic xmlns:a="http://schemas.openxmlformats.org/drawingml/2006/main">
+              <a:graphicData uri="http://schemas.openxmlformats.org/drawingml/2006/picture">
+                <pic:pic xmlns:pic="http://schemas.openxmlformats.org/drawingml/2006/picture">
+                  <pic:nvPicPr>
+                    <pic:cNvPr id="1" name=""/>
+                    <pic:cNvPicPr/>
+                  </pic:nvPicPr>
+                  <pic:blipFill>
+                    <a:blip r:embed="rId9"/>
+                    <a:stretch>
+                      <a:fillRect/>
+                    </a:stretch>
+                  </pic:blipFill>
+                  <pic:spPr>
+                    <a:xfrm>
+                      <a:off x="0" y="0"/>
+                      <a:ext cx="5612130" cy="2508250"/>
+                    </a:xfrm>
+                    <a:prstGeom prst="rect">
+                      <a:avLst/>
+                    </a:prstGeom>
+                  </pic:spPr>
+                </pic:pic>
+              </a:graphicData>
+            </a:graphic>
+          </wp:inline>
+        </w:drawing>
+      </w:r>
+    </w:p>
+    <w:p>
+      <w:pPr>
+        <w:pStyle w:val="Descripcin"/>
+        <w:jc w:val="center"/>
+        <w:rPr>
+          <w:b/>
+          <w:i w:val="0"/>
+          <w:color w:val="auto"/>
+        </w:rPr>
+      </w:pPr>
+      <w:bookmarkStart w:id="7" w:name="_Toc15552244"/>
+      <w:bookmarkStart w:id="8" w:name="_Toc15560327"/>
+      <w:r>
+        <w:rPr>
+          <w:b/>
+          <w:i w:val="0"/>
+          <w:color w:val="auto"/>
+        </w:rPr>
+        <w:t xml:space="preserve">Figura </w:t>
+      </w:r>
+      <w:r>
+        <w:rPr>
+          <w:b/>
+          <w:i w:val="0"/>
+          <w:color w:val="auto"/>
+        </w:rPr>
+        <w:fldChar w:fldCharType="begin"/>
+      </w:r>
+      <w:r>
+        <w:rPr>
+          <w:b/>
+          <w:i w:val="0"/>
+          <w:color w:val="auto"/>
+        </w:rPr>
+        <w:instrText xml:space="preserve"> SEQ Figura \* ARABIC </w:instrText>
+      </w:r>
+      <w:r>
+        <w:rPr>
+          <w:b/>
+          <w:i w:val="0"/>
+          <w:color w:val="auto"/>
+        </w:rPr>
+        <w:fldChar w:fldCharType="separate"/>
+      </w:r>
+      <w:r>
+        <w:rPr>
+          <w:b/>
+          <w:i w:val="0"/>
+          <w:noProof/>
+          <w:color w:val="auto"/>
+        </w:rPr>
+        <w:t>1</w:t>
+      </w:r>
+      <w:r>
+        <w:rPr>
+          <w:b/>
+          <w:i w:val="0"/>
+          <w:color w:val="auto"/>
+        </w:rPr>
+        <w:fldChar w:fldCharType="end"/>
+      </w:r>
+      <w:r>
+        <w:rPr>
+          <w:b/>
+          <w:i w:val="0"/>
+          <w:color w:val="auto"/>
+        </w:rPr>
+        <w:t xml:space="preserve"> </w:t>
+      </w:r>
+      <w:r>
+        <w:rPr>
+          <w:i w:val="0"/>
+          <w:color w:val="auto"/>
+        </w:rPr>
+        <w:t>Actividades del hito de planeación y organización del producto.</w:t>
+      </w:r>
+      <w:bookmarkEnd w:id="7"/>
+      <w:bookmarkEnd w:id="8"/>
+    </w:p>
+    <w:p>
+      <w:pPr>
+        <w:keepNext/>
+      </w:pPr>
+      <w:r>
+        <w:rPr>
+          <w:noProof/>
+          <w:lang w:val="es-ES" w:eastAsia="es-ES"/>
+        </w:rPr>
+        <w:drawing>
+          <wp:inline distT="0" distB="0" distL="0" distR="0" wp14:anchorId="1EF88D48" wp14:editId="620D4D72">
+            <wp:extent cx="5612130" cy="2218055"/>
+            <wp:effectExtent l="0" t="0" r="7620" b="0"/>
+            <wp:docPr id="3" name="Imagen 3"/>
+            <wp:cNvGraphicFramePr>
+              <a:graphicFrameLocks xmlns:a="http://schemas.openxmlformats.org/drawingml/2006/main" noChangeAspect="1"/>
+            </wp:cNvGraphicFramePr>
+            <a:graphic xmlns:a="http://schemas.openxmlformats.org/drawingml/2006/main">
+              <a:graphicData uri="http://schemas.openxmlformats.org/drawingml/2006/picture">
+                <pic:pic xmlns:pic="http://schemas.openxmlformats.org/drawingml/2006/picture">
+                  <pic:nvPicPr>
+                    <pic:cNvPr id="1" name=""/>
+                    <pic:cNvPicPr/>
+                  </pic:nvPicPr>
+                  <pic:blipFill>
+                    <a:blip r:embed="rId10"/>
+                    <a:stretch>
+                      <a:fillRect/>
+                    </a:stretch>
+                  </pic:blipFill>
+                  <pic:spPr>
+                    <a:xfrm>
+                      <a:off x="0" y="0"/>
+                      <a:ext cx="5612130" cy="2218055"/>
+                    </a:xfrm>
+                    <a:prstGeom prst="rect">
+                      <a:avLst/>
+                    </a:prstGeom>
+                  </pic:spPr>
+                </pic:pic>
+              </a:graphicData>
+            </a:graphic>
+          </wp:inline>
+        </w:drawing>
+      </w:r>
+    </w:p>
+    <w:p>
+      <w:pPr>
+        <w:pStyle w:val="Descripcin"/>
+        <w:jc w:val="center"/>
+        <w:rPr>
+          <w:i w:val="0"/>
+          <w:color w:val="auto"/>
+        </w:rPr>
+      </w:pPr>
+      <w:bookmarkStart w:id="9" w:name="_Toc15552245"/>
+      <w:bookmarkStart w:id="10" w:name="_Toc15560328"/>
+      <w:r>
+        <w:rPr>
+          <w:b/>
+          <w:i w:val="0"/>
+          <w:color w:val="auto"/>
+        </w:rPr>
+        <w:t xml:space="preserve">Figura </w:t>
+      </w:r>
+      <w:r>
+        <w:rPr>
+          <w:b/>
+          <w:i w:val="0"/>
+          <w:color w:val="auto"/>
+        </w:rPr>
+        <w:fldChar w:fldCharType="begin"/>
+      </w:r>
+      <w:r>
+        <w:rPr>
+          <w:b/>
+          <w:i w:val="0"/>
+          <w:color w:val="auto"/>
+        </w:rPr>
+        <w:instrText xml:space="preserve"> SEQ Figura \* ARABIC </w:instrText>
+      </w:r>
+      <w:r>
+        <w:rPr>
+          <w:b/>
+          <w:i w:val="0"/>
+          <w:color w:val="auto"/>
+        </w:rPr>
+        <w:fldChar w:fldCharType="separate"/>
+      </w:r>
+      <w:r>
+        <w:rPr>
+          <w:b/>
+          <w:i w:val="0"/>
+          <w:noProof/>
+          <w:color w:val="auto"/>
+        </w:rPr>
+        <w:t>2</w:t>
+      </w:r>
+      <w:r>
+        <w:rPr>
+          <w:b/>
+          <w:i w:val="0"/>
+          <w:color w:val="auto"/>
+        </w:rPr>
+        <w:fldChar w:fldCharType="end"/>
+      </w:r>
+      <w:r>
+        <w:rPr>
+          <w:i w:val="0"/>
+          <w:color w:val="auto"/>
+        </w:rPr>
+        <w:t xml:space="preserve"> Actividades del hito de ejecución</w:t>
+      </w:r>
+      <w:bookmarkEnd w:id="9"/>
+      <w:bookmarkEnd w:id="10"/>
+    </w:p>
+    <w:p>
+      <w:pPr>
+        <w:keepNext/>
+      </w:pPr>
+      <w:r>
+        <w:rPr>
+          <w:noProof/>
+          <w:lang w:val="es-ES" w:eastAsia="es-ES"/>
+        </w:rPr>
+        <w:lastRenderedPageBreak/>
+        <w:drawing>
+          <wp:inline distT="0" distB="0" distL="0" distR="0" wp14:anchorId="5473A12A" wp14:editId="7E0812D7">
+            <wp:extent cx="5612130" cy="1584325"/>
+            <wp:effectExtent l="0" t="0" r="7620" b="0"/>
+            <wp:docPr id="4" name="Imagen 4"/>
+            <wp:cNvGraphicFramePr>
+              <a:graphicFrameLocks xmlns:a="http://schemas.openxmlformats.org/drawingml/2006/main" noChangeAspect="1"/>
+            </wp:cNvGraphicFramePr>
+            <a:graphic xmlns:a="http://schemas.openxmlformats.org/drawingml/2006/main">
+              <a:graphicData uri="http://schemas.openxmlformats.org/drawingml/2006/picture">
+                <pic:pic xmlns:pic="http://schemas.openxmlformats.org/drawingml/2006/picture">
+                  <pic:nvPicPr>
+                    <pic:cNvPr id="1" name=""/>
+                    <pic:cNvPicPr/>
+                  </pic:nvPicPr>
+                  <pic:blipFill>
+                    <a:blip r:embed="rId11"/>
+                    <a:stretch>
+                      <a:fillRect/>
+                    </a:stretch>
+                  </pic:blipFill>
+                  <pic:spPr>
+                    <a:xfrm>
+                      <a:off x="0" y="0"/>
+                      <a:ext cx="5612130" cy="1584325"/>
+                    </a:xfrm>
+                    <a:prstGeom prst="rect">
+                      <a:avLst/>
+                    </a:prstGeom>
+                  </pic:spPr>
+                </pic:pic>
+              </a:graphicData>
+            </a:graphic>
+          </wp:inline>
+        </w:drawing>
+      </w:r>
+    </w:p>
+    <w:p>
+      <w:pPr>
+        <w:pStyle w:val="Descripcin"/>
+        <w:jc w:val="center"/>
+        <w:rPr>
+          <w:i w:val="0"/>
+          <w:color w:val="auto"/>
+        </w:rPr>
+      </w:pPr>
+      <w:bookmarkStart w:id="11" w:name="_Toc15552246"/>
+      <w:bookmarkStart w:id="12" w:name="_Toc15560329"/>
+      <w:r>
+        <w:rPr>
+          <w:b/>
+          <w:i w:val="0"/>
+          <w:color w:val="auto"/>
+        </w:rPr>
+        <w:t xml:space="preserve">Figura </w:t>
+      </w:r>
+      <w:r>
+        <w:rPr>
+          <w:b/>
+          <w:i w:val="0"/>
+          <w:color w:val="auto"/>
+        </w:rPr>
+        <w:fldChar w:fldCharType="begin"/>
+      </w:r>
+      <w:r>
+        <w:rPr>
+          <w:b/>
+          <w:i w:val="0"/>
+          <w:color w:val="auto"/>
+        </w:rPr>
+        <w:instrText xml:space="preserve"> SEQ Figura \* ARABIC </w:instrText>
+      </w:r>
+      <w:r>
+        <w:rPr>
+          <w:b/>
+          <w:i w:val="0"/>
+          <w:color w:val="auto"/>
+        </w:rPr>
+        <w:fldChar w:fldCharType="separate"/>
+      </w:r>
+      <w:r>
+        <w:rPr>
+          <w:b/>
+          <w:i w:val="0"/>
+          <w:noProof/>
+          <w:color w:val="auto"/>
+        </w:rPr>
+        <w:t>3</w:t>
+      </w:r>
+      <w:r>
+        <w:rPr>
+          <w:b/>
+          <w:i w:val="0"/>
+          <w:color w:val="auto"/>
+        </w:rPr>
+        <w:fldChar w:fldCharType="end"/>
+      </w:r>
+      <w:r>
+        <w:rPr>
+          <w:i w:val="0"/>
+          <w:color w:val="auto"/>
+        </w:rPr>
+        <w:t xml:space="preserve"> Actividades del hito de  seguimiento, control y cierre</w:t>
+      </w:r>
+      <w:bookmarkEnd w:id="11"/>
+      <w:bookmarkEnd w:id="12"/>
+    </w:p>
+    <w:p/>
+    <w:p/>
+    <w:p>
+      <w:r>
+        <w:t>En las siguientes imágenes se encuentran las tablas con todas las actividades planeadas para la realización del software con su respectiva fecha de inicio y fecha de finalización de manera que la realización del producto dure 8 meses.</w:t>
+      </w:r>
+    </w:p>
+    <w:p/>
+    <w:p>
+      <w:pPr>
+        <w:keepNext/>
+        <w:jc w:val="center"/>
+      </w:pPr>
+      <w:r>
+        <w:rPr>
+          <w:noProof/>
+          <w:lang w:val="es-ES" w:eastAsia="es-ES"/>
+        </w:rPr>
+        <w:drawing>
+          <wp:inline distT="0" distB="0" distL="0" distR="0" wp14:anchorId="3AD1624A" wp14:editId="6040C3A3">
+            <wp:extent cx="4610100" cy="3048000"/>
+            <wp:effectExtent l="0" t="0" r="0" b="0"/>
+            <wp:docPr id="8" name="Imagen 8"/>
+            <wp:cNvGraphicFramePr>
+              <a:graphicFrameLocks xmlns:a="http://schemas.openxmlformats.org/drawingml/2006/main" noChangeAspect="1"/>
+            </wp:cNvGraphicFramePr>
+            <a:graphic xmlns:a="http://schemas.openxmlformats.org/drawingml/2006/main">
+              <a:graphicData uri="http://schemas.openxmlformats.org/drawingml/2006/picture">
+                <pic:pic xmlns:pic="http://schemas.openxmlformats.org/drawingml/2006/picture">
+                  <pic:nvPicPr>
+                    <pic:cNvPr id="1" name=""/>
+                    <pic:cNvPicPr/>
+                  </pic:nvPicPr>
+                  <pic:blipFill>
+                    <a:blip r:embed="rId12"/>
+                    <a:stretch>
+                      <a:fillRect/>
+                    </a:stretch>
+                  </pic:blipFill>
+                  <pic:spPr>
+                    <a:xfrm>
+                      <a:off x="0" y="0"/>
+                      <a:ext cx="4610100" cy="3048000"/>
+                    </a:xfrm>
+                    <a:prstGeom prst="rect">
+                      <a:avLst/>
+                    </a:prstGeom>
+                  </pic:spPr>
+                </pic:pic>
+              </a:graphicData>
+            </a:graphic>
+          </wp:inline>
+        </w:drawing>
+      </w:r>
+    </w:p>
+    <w:p>
+      <w:pPr>
+        <w:pStyle w:val="Descripcin"/>
+        <w:jc w:val="center"/>
+        <w:rPr>
+          <w:i w:val="0"/>
+          <w:color w:val="auto"/>
+        </w:rPr>
+      </w:pPr>
+      <w:bookmarkStart w:id="13" w:name="_Toc15552247"/>
+      <w:bookmarkStart w:id="14" w:name="_Toc15560330"/>
+      <w:r>
+        <w:rPr>
+          <w:b/>
+          <w:i w:val="0"/>
+          <w:color w:val="auto"/>
+        </w:rPr>
+        <w:t xml:space="preserve">Figura </w:t>
+      </w:r>
+      <w:r>
+        <w:rPr>
+          <w:b/>
+          <w:i w:val="0"/>
+          <w:color w:val="auto"/>
+        </w:rPr>
+        <w:fldChar w:fldCharType="begin"/>
+      </w:r>
+      <w:r>
+        <w:rPr>
+          <w:b/>
+          <w:i w:val="0"/>
+          <w:color w:val="auto"/>
+        </w:rPr>
+        <w:instrText xml:space="preserve"> SEQ Figura \* ARABIC </w:instrText>
+      </w:r>
+      <w:r>
+        <w:rPr>
+          <w:b/>
+          <w:i w:val="0"/>
+          <w:color w:val="auto"/>
+        </w:rPr>
+        <w:fldChar w:fldCharType="separate"/>
+      </w:r>
+      <w:r>
+        <w:rPr>
+          <w:b/>
+          <w:i w:val="0"/>
+          <w:noProof/>
+          <w:color w:val="auto"/>
+        </w:rPr>
+        <w:t>4</w:t>
+      </w:r>
+      <w:r>
+        <w:rPr>
+          <w:b/>
+          <w:i w:val="0"/>
+          <w:color w:val="auto"/>
+        </w:rPr>
+        <w:fldChar w:fldCharType="end"/>
+      </w:r>
+      <w:r>
+        <w:rPr>
+          <w:i w:val="0"/>
+          <w:color w:val="auto"/>
+        </w:rPr>
+        <w:t xml:space="preserve"> primeros 2 hitos con actividades completas</w:t>
+      </w:r>
+      <w:bookmarkEnd w:id="13"/>
+      <w:bookmarkEnd w:id="14"/>
+    </w:p>
+    <w:p>
+      <w:pPr>
+        <w:keepNext/>
+        <w:jc w:val="center"/>
+      </w:pPr>
+      <w:r>
+        <w:rPr>
+          <w:noProof/>
+          <w:lang w:val="es-ES" w:eastAsia="es-ES"/>
+        </w:rPr>
+        <w:lastRenderedPageBreak/>
+        <w:drawing>
+          <wp:inline distT="0" distB="0" distL="0" distR="0">
+            <wp:extent cx="4516854" cy="5048250"/>
+            <wp:effectExtent l="0" t="0" r="0" b="0"/>
+            <wp:docPr id="9" name="Imagen 9" descr="C:\Users\Cecy Tapia\Desktop\Sin título.png"/>
+            <wp:cNvGraphicFramePr>
+              <a:graphicFrameLocks xmlns:a="http://schemas.openxmlformats.org/drawingml/2006/main" noChangeAspect="1"/>
+            </wp:cNvGraphicFramePr>
+            <a:graphic xmlns:a="http://schemas.openxmlformats.org/drawingml/2006/main">
+              <a:graphicData uri="http://schemas.openxmlformats.org/drawingml/2006/picture">
+                <pic:pic xmlns:pic="http://schemas.openxmlformats.org/drawingml/2006/picture">
+                  <pic:nvPicPr>
+                    <pic:cNvPr id="0" name="Picture 1" descr="C:\Users\Cecy Tapia\Desktop\Sin título.png"/>
+                    <pic:cNvPicPr>
+                      <a:picLocks noChangeAspect="1" noChangeArrowheads="1"/>
+                    </pic:cNvPicPr>
+                  </pic:nvPicPr>
+                  <pic:blipFill rotWithShape="1">
+                    <a:blip r:embed="rId13">
+                      <a:extLst>
+                        <a:ext uri="{28A0092B-C50C-407E-A947-70E740481C1C}">
+                          <a14:useLocalDpi xmlns:a14="http://schemas.microsoft.com/office/drawing/2010/main" val="0"/>
+                        </a:ext>
+                      </a:extLst>
+                    </a:blip>
+                    <a:srcRect r="42291" b="9264"/>
+                    <a:stretch/>
+                  </pic:blipFill>
+                  <pic:spPr bwMode="auto">
+                    <a:xfrm>
+                      <a:off x="0" y="0"/>
+                      <a:ext cx="4524121" cy="5056372"/>
+                    </a:xfrm>
+                    <a:prstGeom prst="rect">
+                      <a:avLst/>
+                    </a:prstGeom>
+                    <a:noFill/>
+                    <a:ln>
+                      <a:noFill/>
+                    </a:ln>
+                    <a:extLst>
+                      <a:ext uri="{53640926-AAD7-44D8-BBD7-CCE9431645EC}">
+                        <a14:shadowObscured xmlns:a14="http://schemas.microsoft.com/office/drawing/2010/main"/>
+                      </a:ext>
+                    </a:extLst>
+                  </pic:spPr>
+                </pic:pic>
+              </a:graphicData>
+            </a:graphic>
+          </wp:inline>
+        </w:drawing>
+      </w:r>
+    </w:p>
+    <w:p>
+      <w:pPr>
+        <w:pStyle w:val="Descripcin"/>
+        <w:jc w:val="center"/>
+        <w:rPr>
+          <w:i w:val="0"/>
+          <w:color w:val="auto"/>
+        </w:rPr>
+      </w:pPr>
+      <w:bookmarkStart w:id="15" w:name="_Toc15552248"/>
+      <w:bookmarkStart w:id="16" w:name="_Toc15560331"/>
+      <w:r>
+        <w:rPr>
+          <w:b/>
+          <w:i w:val="0"/>
+          <w:color w:val="auto"/>
+        </w:rPr>
+        <w:t xml:space="preserve">Figura </w:t>
+      </w:r>
+      <w:r>
+        <w:rPr>
+          <w:b/>
+          <w:i w:val="0"/>
+          <w:color w:val="auto"/>
+        </w:rPr>
+        <w:fldChar w:fldCharType="begin"/>
+      </w:r>
+      <w:r>
+        <w:rPr>
+          <w:b/>
+          <w:i w:val="0"/>
+          <w:color w:val="auto"/>
+        </w:rPr>
+        <w:instrText xml:space="preserve"> SEQ Figura \* ARABIC </w:instrText>
+      </w:r>
+      <w:r>
+        <w:rPr>
+          <w:b/>
+          <w:i w:val="0"/>
+          <w:color w:val="auto"/>
+        </w:rPr>
+        <w:fldChar w:fldCharType="separate"/>
+      </w:r>
+      <w:r>
+        <w:rPr>
+          <w:b/>
+          <w:i w:val="0"/>
+          <w:noProof/>
+          <w:color w:val="auto"/>
+        </w:rPr>
+        <w:t>5</w:t>
+      </w:r>
+      <w:r>
+        <w:rPr>
+          <w:b/>
+          <w:i w:val="0"/>
+          <w:color w:val="auto"/>
+        </w:rPr>
+        <w:fldChar w:fldCharType="end"/>
+      </w:r>
+      <w:r>
+        <w:rPr>
+          <w:i w:val="0"/>
+          <w:color w:val="auto"/>
+        </w:rPr>
+        <w:t xml:space="preserve">  L</w:t>
+      </w:r>
+      <w:r>
+        <w:rPr>
+          <w:i w:val="0"/>
+          <w:color w:val="auto"/>
+        </w:rPr>
+        <w:t>os 4 hitos restantes con  actividades completas</w:t>
+      </w:r>
+      <w:bookmarkEnd w:id="15"/>
+      <w:bookmarkEnd w:id="16"/>
+    </w:p>
+    <w:p/>
+    <w:p>
+      <w:r>
+        <w:t xml:space="preserve">A </w:t>
+      </w:r>
+      <w:r>
+        <w:t>continuación,</w:t>
+      </w:r>
+      <w:r>
+        <w:t xml:space="preserve"> se </w:t>
+      </w:r>
+      <w:r>
+        <w:t>mostrarán</w:t>
+      </w:r>
+      <w:r>
+        <w:t xml:space="preserve"> algunas herramientas que se utilizaron para la recolección de datos que se planeó con anterioridad, encontrándose en</w:t>
+      </w:r>
+      <w:r>
+        <w:t xml:space="preserve"> el </w:t>
+      </w:r>
+      <w:r>
+        <w:rPr>
+          <w:b/>
+        </w:rPr>
+        <w:t xml:space="preserve">Hito 1 en planeación en el punto </w:t>
+      </w:r>
+      <w:r>
+        <w:rPr>
+          <w:b/>
+        </w:rPr>
+        <w:t>1.4 recolección</w:t>
+      </w:r>
+      <w:r>
+        <w:rPr>
+          <w:b/>
+        </w:rPr>
+        <w:t xml:space="preserve"> de datos </w:t>
+      </w:r>
+      <w:r>
+        <w:t>para hacer referencia a su ubicación en el cronograma de actividades</w:t>
+      </w:r>
+      <w:r>
+        <w:t xml:space="preserve"> </w:t>
+      </w:r>
+      <w:r>
+        <w:t xml:space="preserve">en la cual se </w:t>
+      </w:r>
+      <w:r>
+        <w:t>optó</w:t>
+      </w:r>
+      <w:r>
+        <w:t xml:space="preserve"> por la revisión de registros</w:t>
+      </w:r>
+      <w:r>
+        <w:t>.</w:t>
+      </w:r>
+    </w:p>
+    <w:p>
+      <w:pPr>
+        <w:keepNext/>
+      </w:pPr>
+      <w:r>
+        <w:rPr>
+          <w:noProof/>
+          <w:lang w:val="es-ES" w:eastAsia="es-ES"/>
+        </w:rPr>
+        <w:lastRenderedPageBreak/>
+        <w:drawing>
+          <wp:inline distT="0" distB="0" distL="0" distR="0">
+            <wp:extent cx="5400000" cy="7200000"/>
+            <wp:effectExtent l="0" t="0" r="0" b="1270"/>
+            <wp:docPr id="7" name="Imagen 7" descr="C:\Users\Cecy Tapia\Desktop\WhatsApp Image 2019-08-01 at 12.27.40 PM.jpeg"/>
+            <wp:cNvGraphicFramePr>
+              <a:graphicFrameLocks xmlns:a="http://schemas.openxmlformats.org/drawingml/2006/main" noChangeAspect="1"/>
+            </wp:cNvGraphicFramePr>
+            <a:graphic xmlns:a="http://schemas.openxmlformats.org/drawingml/2006/main">
+              <a:graphicData uri="http://schemas.openxmlformats.org/drawingml/2006/picture">
+                <pic:pic xmlns:pic="http://schemas.openxmlformats.org/drawingml/2006/picture">
+                  <pic:nvPicPr>
+                    <pic:cNvPr id="0" name="Picture 3" descr="C:\Users\Cecy Tapia\Desktop\WhatsApp Image 2019-08-01 at 12.27.40 PM.jpeg"/>
+                    <pic:cNvPicPr>
+                      <a:picLocks noChangeAspect="1" noChangeArrowheads="1"/>
+                    </pic:cNvPicPr>
+                  </pic:nvPicPr>
+                  <pic:blipFill>
+                    <a:blip r:embed="rId14">
+                      <a:extLst>
+                        <a:ext uri="{28A0092B-C50C-407E-A947-70E740481C1C}">
+                          <a14:useLocalDpi xmlns:a14="http://schemas.microsoft.com/office/drawing/2010/main" val="0"/>
+                        </a:ext>
+                      </a:extLst>
+                    </a:blip>
+                    <a:srcRect/>
+                    <a:stretch>
+                      <a:fillRect/>
+                    </a:stretch>
+                  </pic:blipFill>
+                  <pic:spPr bwMode="auto">
+                    <a:xfrm>
+                      <a:off x="0" y="0"/>
+                      <a:ext cx="5400000" cy="7200000"/>
+                    </a:xfrm>
+                    <a:prstGeom prst="rect">
+                      <a:avLst/>
+                    </a:prstGeom>
+                    <a:noFill/>
+                    <a:ln>
+                      <a:noFill/>
+                    </a:ln>
+                  </pic:spPr>
+                </pic:pic>
+              </a:graphicData>
+            </a:graphic>
+          </wp:inline>
+        </w:drawing>
+      </w:r>
+    </w:p>
+    <w:p>
+      <w:pPr>
+        <w:pStyle w:val="Descripcin"/>
+        <w:jc w:val="center"/>
+        <w:rPr>
+          <w:i w:val="0"/>
+          <w:color w:val="000000" w:themeColor="text1"/>
+        </w:rPr>
+      </w:pPr>
+      <w:bookmarkStart w:id="17" w:name="_Toc15560332"/>
+      <w:r>
+        <w:rPr>
+          <w:b/>
+          <w:i w:val="0"/>
+          <w:color w:val="000000" w:themeColor="text1"/>
+        </w:rPr>
+        <w:t xml:space="preserve">Figura </w:t>
+      </w:r>
+      <w:r>
+        <w:rPr>
+          <w:b/>
+          <w:i w:val="0"/>
+          <w:color w:val="000000" w:themeColor="text1"/>
+        </w:rPr>
+        <w:fldChar w:fldCharType="begin"/>
+      </w:r>
+      <w:r>
+        <w:rPr>
+          <w:b/>
+          <w:i w:val="0"/>
+          <w:color w:val="000000" w:themeColor="text1"/>
+        </w:rPr>
+        <w:instrText xml:space="preserve"> SEQ Figura \* ARABIC </w:instrText>
+      </w:r>
+      <w:r>
+        <w:rPr>
+          <w:b/>
+          <w:i w:val="0"/>
+          <w:color w:val="000000" w:themeColor="text1"/>
+        </w:rPr>
+        <w:fldChar w:fldCharType="separate"/>
+      </w:r>
+      <w:r>
+        <w:rPr>
+          <w:b/>
+          <w:i w:val="0"/>
+          <w:noProof/>
+          <w:color w:val="000000" w:themeColor="text1"/>
+        </w:rPr>
+        <w:t>6</w:t>
+      </w:r>
+      <w:r>
+        <w:rPr>
+          <w:b/>
+          <w:i w:val="0"/>
+          <w:color w:val="000000" w:themeColor="text1"/>
+        </w:rPr>
+        <w:fldChar w:fldCharType="end"/>
+      </w:r>
+      <w:r>
+        <w:rPr>
+          <w:i w:val="0"/>
+          <w:color w:val="000000" w:themeColor="text1"/>
+        </w:rPr>
+        <w:t xml:space="preserve"> Formato de mayoristas de sucursales</w:t>
+      </w:r>
+      <w:bookmarkEnd w:id="17"/>
+    </w:p>
+    <w:p>
+      <w:pPr>
+        <w:keepNext/>
+      </w:pPr>
+      <w:r>
+        <w:rPr>
+          <w:noProof/>
+          <w:lang w:val="es-ES" w:eastAsia="es-ES"/>
+        </w:rPr>
+        <w:lastRenderedPageBreak/>
+        <w:drawing>
+          <wp:inline distT="0" distB="0" distL="0" distR="0">
+            <wp:extent cx="5400000" cy="7200000"/>
+            <wp:effectExtent l="0" t="0" r="0" b="1270"/>
+            <wp:docPr id="6" name="Imagen 6" descr="C:\Users\Cecy Tapia\Desktop\WhatsApp Image 2019-08-01 at 12.27.39 PM.jpeg"/>
+            <wp:cNvGraphicFramePr>
+              <a:graphicFrameLocks xmlns:a="http://schemas.openxmlformats.org/drawingml/2006/main" noChangeAspect="1"/>
+            </wp:cNvGraphicFramePr>
+            <a:graphic xmlns:a="http://schemas.openxmlformats.org/drawingml/2006/main">
+              <a:graphicData uri="http://schemas.openxmlformats.org/drawingml/2006/picture">
+                <pic:pic xmlns:pic="http://schemas.openxmlformats.org/drawingml/2006/picture">
+                  <pic:nvPicPr>
+                    <pic:cNvPr id="0" name="Picture 2" descr="C:\Users\Cecy Tapia\Desktop\WhatsApp Image 2019-08-01 at 12.27.39 PM.jpeg"/>
+                    <pic:cNvPicPr>
+                      <a:picLocks noChangeAspect="1" noChangeArrowheads="1"/>
+                    </pic:cNvPicPr>
+                  </pic:nvPicPr>
+                  <pic:blipFill>
+                    <a:blip r:embed="rId15">
+                      <a:extLst>
+                        <a:ext uri="{28A0092B-C50C-407E-A947-70E740481C1C}">
+                          <a14:useLocalDpi xmlns:a14="http://schemas.microsoft.com/office/drawing/2010/main" val="0"/>
+                        </a:ext>
+                      </a:extLst>
+                    </a:blip>
+                    <a:srcRect/>
+                    <a:stretch>
+                      <a:fillRect/>
+                    </a:stretch>
+                  </pic:blipFill>
+                  <pic:spPr bwMode="auto">
+                    <a:xfrm>
+                      <a:off x="0" y="0"/>
+                      <a:ext cx="5400000" cy="7200000"/>
+                    </a:xfrm>
+                    <a:prstGeom prst="rect">
+                      <a:avLst/>
+                    </a:prstGeom>
+                    <a:noFill/>
+                    <a:ln>
+                      <a:noFill/>
+                    </a:ln>
+                  </pic:spPr>
+                </pic:pic>
+              </a:graphicData>
+            </a:graphic>
+          </wp:inline>
+        </w:drawing>
+      </w:r>
+    </w:p>
+    <w:p>
+      <w:pPr>
+        <w:pStyle w:val="Descripcin"/>
+        <w:jc w:val="center"/>
+        <w:rPr>
+          <w:i w:val="0"/>
+          <w:color w:val="000000" w:themeColor="text1"/>
+        </w:rPr>
+      </w:pPr>
+      <w:bookmarkStart w:id="18" w:name="_Toc15560333"/>
+      <w:r>
+        <w:rPr>
+          <w:b/>
+          <w:i w:val="0"/>
+          <w:color w:val="000000" w:themeColor="text1"/>
+        </w:rPr>
+        <w:t xml:space="preserve">Figura </w:t>
+      </w:r>
+      <w:r>
+        <w:rPr>
+          <w:b/>
+          <w:i w:val="0"/>
+          <w:color w:val="000000" w:themeColor="text1"/>
+        </w:rPr>
+        <w:fldChar w:fldCharType="begin"/>
+      </w:r>
+      <w:r>
+        <w:rPr>
+          <w:b/>
+          <w:i w:val="0"/>
+          <w:color w:val="000000" w:themeColor="text1"/>
+        </w:rPr>
+        <w:instrText xml:space="preserve"> SEQ Figura \* ARABIC </w:instrText>
+      </w:r>
+      <w:r>
+        <w:rPr>
+          <w:b/>
+          <w:i w:val="0"/>
+          <w:color w:val="000000" w:themeColor="text1"/>
+        </w:rPr>
+        <w:fldChar w:fldCharType="separate"/>
+      </w:r>
+      <w:r>
+        <w:rPr>
+          <w:b/>
+          <w:i w:val="0"/>
+          <w:noProof/>
+          <w:color w:val="000000" w:themeColor="text1"/>
+        </w:rPr>
+        <w:t>7</w:t>
+      </w:r>
+      <w:r>
+        <w:rPr>
+          <w:b/>
+          <w:i w:val="0"/>
+          <w:color w:val="000000" w:themeColor="text1"/>
+        </w:rPr>
+        <w:fldChar w:fldCharType="end"/>
+      </w:r>
+      <w:r>
+        <w:rPr>
+          <w:i w:val="0"/>
+          <w:color w:val="000000" w:themeColor="text1"/>
+        </w:rPr>
+        <w:t xml:space="preserve"> Formato de pedido pan dulce</w:t>
+      </w:r>
+      <w:bookmarkEnd w:id="18"/>
+    </w:p>
+    <w:p>
+      <w:pPr>
+        <w:keepNext/>
+      </w:pPr>
+      <w:r>
+        <w:rPr>
+          <w:noProof/>
+          <w:lang w:val="es-ES" w:eastAsia="es-ES"/>
+        </w:rPr>
+        <w:lastRenderedPageBreak/>
+        <w:drawing>
+          <wp:inline distT="0" distB="0" distL="0" distR="0">
+            <wp:extent cx="5400000" cy="7200000"/>
+            <wp:effectExtent l="0" t="0" r="0" b="1270"/>
+            <wp:docPr id="5" name="Imagen 5" descr="C:\Users\Cecy Tapia\Desktop\WhatsApp Image 2019-08-01 at 12.27.36 PM.jpeg"/>
+            <wp:cNvGraphicFramePr>
+              <a:graphicFrameLocks xmlns:a="http://schemas.openxmlformats.org/drawingml/2006/main" noChangeAspect="1"/>
+            </wp:cNvGraphicFramePr>
+            <a:graphic xmlns:a="http://schemas.openxmlformats.org/drawingml/2006/main">
+              <a:graphicData uri="http://schemas.openxmlformats.org/drawingml/2006/picture">
+                <pic:pic xmlns:pic="http://schemas.openxmlformats.org/drawingml/2006/picture">
+                  <pic:nvPicPr>
+                    <pic:cNvPr id="0" name="Picture 1" descr="C:\Users\Cecy Tapia\Desktop\WhatsApp Image 2019-08-01 at 12.27.36 PM.jpeg"/>
+                    <pic:cNvPicPr>
+                      <a:picLocks noChangeAspect="1" noChangeArrowheads="1"/>
+                    </pic:cNvPicPr>
+                  </pic:nvPicPr>
+                  <pic:blipFill>
+                    <a:blip r:embed="rId16">
+                      <a:extLst>
+                        <a:ext uri="{28A0092B-C50C-407E-A947-70E740481C1C}">
+                          <a14:useLocalDpi xmlns:a14="http://schemas.microsoft.com/office/drawing/2010/main" val="0"/>
+                        </a:ext>
+                      </a:extLst>
+                    </a:blip>
+                    <a:srcRect/>
+                    <a:stretch>
+                      <a:fillRect/>
+                    </a:stretch>
+                  </pic:blipFill>
+                  <pic:spPr bwMode="auto">
+                    <a:xfrm>
+                      <a:off x="0" y="0"/>
+                      <a:ext cx="5400000" cy="7200000"/>
+                    </a:xfrm>
+                    <a:prstGeom prst="rect">
+                      <a:avLst/>
+                    </a:prstGeom>
+                    <a:noFill/>
+                    <a:ln>
+                      <a:noFill/>
+                    </a:ln>
+                  </pic:spPr>
+                </pic:pic>
+              </a:graphicData>
+            </a:graphic>
+          </wp:inline>
+        </w:drawing>
+      </w:r>
+    </w:p>
+    <w:p>
+      <w:pPr>
+        <w:pStyle w:val="Descripcin"/>
+        <w:jc w:val="center"/>
+        <w:rPr>
+          <w:i w:val="0"/>
+          <w:color w:val="000000" w:themeColor="text1"/>
+        </w:rPr>
+      </w:pPr>
+      <w:bookmarkStart w:id="19" w:name="_Toc15560334"/>
+      <w:r>
+        <w:rPr>
+          <w:b/>
+          <w:i w:val="0"/>
+          <w:color w:val="000000" w:themeColor="text1"/>
+        </w:rPr>
+        <w:t xml:space="preserve">Figura </w:t>
+      </w:r>
+      <w:r>
+        <w:rPr>
+          <w:b/>
+          <w:i w:val="0"/>
+          <w:color w:val="000000" w:themeColor="text1"/>
+        </w:rPr>
+        <w:fldChar w:fldCharType="begin"/>
+      </w:r>
+      <w:r>
+        <w:rPr>
+          <w:b/>
+          <w:i w:val="0"/>
+          <w:color w:val="000000" w:themeColor="text1"/>
+        </w:rPr>
+        <w:instrText xml:space="preserve"> SEQ Figura \* ARABIC </w:instrText>
+      </w:r>
+      <w:r>
+        <w:rPr>
+          <w:b/>
+          <w:i w:val="0"/>
+          <w:color w:val="000000" w:themeColor="text1"/>
+        </w:rPr>
+        <w:fldChar w:fldCharType="separate"/>
+      </w:r>
+      <w:r>
+        <w:rPr>
+          <w:b/>
+          <w:i w:val="0"/>
+          <w:noProof/>
+          <w:color w:val="000000" w:themeColor="text1"/>
+        </w:rPr>
+        <w:t>8</w:t>
+      </w:r>
+      <w:r>
+        <w:rPr>
+          <w:b/>
+          <w:i w:val="0"/>
+          <w:color w:val="000000" w:themeColor="text1"/>
+        </w:rPr>
+        <w:fldChar w:fldCharType="end"/>
+      </w:r>
+      <w:r>
+        <w:rPr>
+          <w:i w:val="0"/>
+          <w:color w:val="000000" w:themeColor="text1"/>
+        </w:rPr>
+        <w:t xml:space="preserve"> Formato de producción diaria</w:t>
+      </w:r>
+      <w:bookmarkEnd w:id="19"/>
+    </w:p>
+    <w:p>
+      <w:pPr>
+        <w:spacing w:line="259" w:lineRule="auto"/>
+        <w:jc w:val="left"/>
+      </w:pPr>
+      <w:r>
+        <w:br w:type="page"/>
+      </w:r>
+    </w:p>
+    <w:p>
+      <w:pPr>
+        <w:pStyle w:val="Ttulo2"/>
+      </w:pPr>
+      <w:bookmarkStart w:id="20" w:name="_Toc15552215"/>
+      <w:r>
+        <w:lastRenderedPageBreak/>
+        <w:t>C</w:t>
+      </w:r>
+      <w:r>
+        <w:t>onclusión y resultado</w:t>
+      </w:r>
+      <w:r>
+        <w:t>s</w:t>
+      </w:r>
+      <w:bookmarkEnd w:id="20"/>
+    </w:p>
+    <w:p/>
+    <w:p>
+      <w:r>
+        <w:t>Este proyecto</w:t>
+      </w:r>
+      <w:r>
+        <w:t xml:space="preserve"> se espera que tenga un buen impacto social en aspecto de </w:t>
+      </w:r>
+      <w:r>
+        <w:t>que se dará mejor atención a</w:t>
+      </w:r>
+      <w:r>
+        <w:t xml:space="preserve"> clientes, abra mejor efic</w:t>
+      </w:r>
+      <w:r>
+        <w:t>iencia por parte de los empleados</w:t>
+      </w:r>
+      <w:r>
+        <w:t>,</w:t>
+      </w:r>
+      <w:r>
+        <w:t xml:space="preserve"> ya que no se olvidarán</w:t>
+      </w:r>
+      <w:r>
+        <w:t xml:space="preserve"> los pedidos, tendrá un mejor control de entradas, salidas de suministros, productos y pedidos. En cuestión de la empresa tendrá</w:t>
+      </w:r>
+      <w:r>
+        <w:t xml:space="preserve"> mejor control administrativo y con eso se controlarán moderadamente las</w:t>
+      </w:r>
+      <w:r>
+        <w:t xml:space="preserve"> perdidas en suministros porque se sabrá específicamente con cuanto material se cuenta</w:t>
+      </w:r>
+      <w:r>
+        <w:t>,</w:t>
+      </w:r>
+      <w:r>
+        <w:t xml:space="preserve"> para que </w:t>
+      </w:r>
+      <w:r>
+        <w:t>cuando halla compra de material</w:t>
+      </w:r>
+      <w:r>
+        <w:t xml:space="preserve"> no se compre más de lo que ya se tiene y concentrarse específicamente en lo que hace falta. En cuestiones de</w:t>
+      </w:r>
+      <w:r>
+        <w:t>l producto es viable porque la tecnología comienza a predominar en las empresas, y que mejor forma de actualizarse que teniendo un software a medida diseñada específicamente para la panadería San Pedro, este producto se planeó su realización y ejecución en un periodo de 8 meses en el cual, tiene como principal objetivo atacar las debilidades de la empresa y hacer el trabajo más eficiente.</w:t>
       </w:r>
     </w:p>
     <w:p/>
@@ -1107,86 +4193,66 @@
       <w:pPr>
         <w:pStyle w:val="Ttulo1"/>
       </w:pPr>
+      <w:bookmarkStart w:id="21" w:name="_Toc15552216"/>
       <w:r>
         <w:lastRenderedPageBreak/>
-        <w:t>justificación del planteamiento de solución a la problemática detectada.</w:t>
-      </w:r>
+        <w:t>Conclusión</w:t>
+      </w:r>
+      <w:bookmarkEnd w:id="21"/>
     </w:p>
     <w:p/>
     <w:p>
-      <w:r>
-        <w:t xml:space="preserve">Las </w:t>
-      </w:r>
-      <w:r>
-        <w:t>tecnologías</w:t>
-      </w:r>
-      <w:r>
-        <w:t xml:space="preserve"> de la información </w:t>
-      </w:r>
-      <w:r>
-        <w:t>se encuentran presentes en cualquier ámbito, más en el empresarial de tal manera que las empresas las están utilizando a su propio be</w:t>
-      </w:r>
-      <w:r>
-        <w:t>neficio, una de esas empresas es</w:t>
-      </w:r>
-      <w:r>
-        <w:t xml:space="preserve"> la Panificadora San Pedro, que planea utilizar un software específicamente móvil, para la empresa, debido a que había tenido problemas en la administración de suministros y otros departamentos.</w:t>
-      </w:r>
-      <w:r>
-        <w:t xml:space="preserve"> De esta manera se piensa erradicar cualquier perdida de información</w:t>
-      </w:r>
-      <w:r>
-        <w:t xml:space="preserve"> y mejorar la administración de esta para poder reducirle la carga a algunos trabajadores, logrando información más precisa</w:t>
-      </w:r>
-      <w:r>
-        <w:t>, el dueño eligió la de tecnología móvil pensando principa</w:t>
-      </w:r>
-      <w:r>
-        <w:t>lmente en la facilidad</w:t>
-      </w:r>
-      <w:r>
-        <w:t xml:space="preserve"> de uso y</w:t>
-      </w:r>
-      <w:r>
-        <w:t xml:space="preserve"> portabilidad p</w:t>
-      </w:r>
-      <w:r>
-        <w:t xml:space="preserve">ara que </w:t>
-      </w:r>
-      <w:r>
-        <w:t xml:space="preserve">así </w:t>
-      </w:r>
-      <w:r>
-        <w:t xml:space="preserve">los empleados puedan tener un mejor control </w:t>
-      </w:r>
-      <w:r>
-        <w:t xml:space="preserve">y por su puesto ingresar, consultar y administrar cómodamente </w:t>
-      </w:r>
-      <w:r>
-        <w:t>toda la información sin necesidad de tener una computadora o esperar hasta estar cerca de una. Con software específicamente para l</w:t>
-      </w:r>
-      <w:r>
-        <w:t xml:space="preserve">a </w:t>
-      </w:r>
-      <w:bookmarkStart w:id="0" w:name="_GoBack"/>
-      <w:bookmarkEnd w:id="0"/>
-      <w:r>
-        <w:t>panadería,</w:t>
-      </w:r>
-      <w:r>
-        <w:t xml:space="preserve"> la empresa piensa que podrá tener un </w:t>
-      </w:r>
-      <w:r>
-        <w:t>mejor rendimiento</w:t>
-      </w:r>
-      <w:r>
-        <w:t xml:space="preserve"> y control sobre sus suministros, y esto </w:t>
-      </w:r>
-      <w:r>
-        <w:t>tendrá un</w:t>
-      </w:r>
-      <w:r>
-        <w:t xml:space="preserve"> impacto positivo al tener los 5 departamentos en una misma aplicación para hacer todo de manera más rápida y eficaz </w:t>
+      <w:pPr>
+        <w:pStyle w:val="Ttulo2"/>
+      </w:pPr>
+      <w:bookmarkStart w:id="22" w:name="_Toc15552217"/>
+      <w:r>
+        <w:t>Francisco Javier Hernández Hernández</w:t>
+      </w:r>
+      <w:bookmarkEnd w:id="22"/>
+      <w:r>
+        <w:t xml:space="preserve"> </w:t>
+      </w:r>
+    </w:p>
+    <w:p>
+      <w:pPr>
+        <w:pStyle w:val="Ttulo2"/>
+      </w:pPr>
+      <w:bookmarkStart w:id="23" w:name="_Toc15552218"/>
+      <w:r>
+        <w:t>Víctor Hugo Méndez Martínez</w:t>
+      </w:r>
+      <w:bookmarkEnd w:id="23"/>
+    </w:p>
+    <w:p>
+      <w:pPr>
+        <w:pStyle w:val="Ttulo2"/>
+      </w:pPr>
+      <w:bookmarkStart w:id="24" w:name="_Toc15552219"/>
+      <w:r>
+        <w:t>Gerardo Eduardo Pérez Mayorga</w:t>
+      </w:r>
+      <w:bookmarkEnd w:id="24"/>
+    </w:p>
+    <w:p>
+      <w:pPr>
+        <w:pStyle w:val="Ttulo2"/>
+      </w:pPr>
+      <w:bookmarkStart w:id="25" w:name="_Toc15552220"/>
+      <w:r>
+        <w:t>Cecilia de Jesús Tapia Domínguez:</w:t>
+      </w:r>
+      <w:bookmarkEnd w:id="25"/>
+    </w:p>
+    <w:p>
+      <w:r>
+        <w:t xml:space="preserve">En este trabajo se aplica el método de investigación, que ayuda a realizar un estudio sobre lo que nosotros deseemos, siempre y cuando pueda ser cuantificable, poder hacer el planteamiento del problema, sacar la hipótesis, justificarla y probarla de manera que podamos llegar a un respuesta o conclusión sobre el tema, es interesante cuando el tema que eliges es interesante y sirve mucho cuando queremos buscar respuestas de manera </w:t>
+      </w:r>
+      <w:r>
+        <w:t>más</w:t>
+      </w:r>
+      <w:r>
+        <w:t xml:space="preserve"> ordenada.</w:t>
       </w:r>
     </w:p>
     <w:p>
@@ -1198,14 +4264,103 @@
         <w:br w:type="page"/>
       </w:r>
     </w:p>
+    <w:bookmarkStart w:id="26" w:name="_Toc15552221" w:displacedByCustomXml="next"/>
+    <w:sdt>
+      <w:sdtPr>
+        <w:rPr>
+          <w:lang w:val="es-ES"/>
+        </w:rPr>
+        <w:id w:val="641003976"/>
+        <w:docPartObj>
+          <w:docPartGallery w:val="Bibliographies"/>
+          <w:docPartUnique/>
+        </w:docPartObj>
+      </w:sdtPr>
+      <w:sdtEndPr>
+        <w:rPr>
+          <w:rFonts w:eastAsiaTheme="minorEastAsia" w:cstheme="minorBidi"/>
+          <w:b w:val="0"/>
+          <w:caps w:val="0"/>
+          <w:szCs w:val="22"/>
+          <w:lang w:val="es-MX"/>
+        </w:rPr>
+      </w:sdtEndPr>
+      <w:sdtContent>
+        <w:p>
+          <w:pPr>
+            <w:pStyle w:val="Ttulo1"/>
+          </w:pPr>
+          <w:r>
+            <w:rPr>
+              <w:lang w:val="es-ES"/>
+            </w:rPr>
+            <w:t>Bibliografía</w:t>
+          </w:r>
+          <w:bookmarkEnd w:id="26"/>
+        </w:p>
+        <w:sdt>
+          <w:sdtPr>
+            <w:id w:val="111145805"/>
+            <w:bibliography/>
+          </w:sdtPr>
+          <w:sdtContent>
+            <w:p>
+              <w:pPr>
+                <w:pStyle w:val="Bibliografa"/>
+                <w:ind w:left="720" w:hanging="720"/>
+                <w:rPr>
+                  <w:noProof/>
+                  <w:szCs w:val="24"/>
+                </w:rPr>
+              </w:pPr>
+              <w:r>
+                <w:fldChar w:fldCharType="begin"/>
+              </w:r>
+              <w:r>
+                <w:instrText>BIBLIOGRAPHY</w:instrText>
+              </w:r>
+              <w:r>
+                <w:fldChar w:fldCharType="separate"/>
+              </w:r>
+              <w:r>
+                <w:rPr>
+                  <w:noProof/>
+                </w:rPr>
+                <w:t xml:space="preserve">Sampieri, R. H. (2014). </w:t>
+              </w:r>
+              <w:r>
+                <w:rPr>
+                  <w:i/>
+                  <w:iCs/>
+                  <w:noProof/>
+                </w:rPr>
+                <w:t>Metodología de la investigación 6ta edición.</w:t>
+              </w:r>
+              <w:r>
+                <w:rPr>
+                  <w:noProof/>
+                </w:rPr>
+                <w:t xml:space="preserve"> México D.F: McGRAW-HILL / INTERAMERICANA EDITORES, S.A. DE C.V.</w:t>
+              </w:r>
+            </w:p>
+            <w:p>
+              <w:r>
+                <w:rPr>
+                  <w:b/>
+                  <w:bCs/>
+                </w:rPr>
+                <w:fldChar w:fldCharType="end"/>
+              </w:r>
+            </w:p>
+          </w:sdtContent>
+        </w:sdt>
+      </w:sdtContent>
+    </w:sdt>
     <w:p>
       <w:pPr>
-        <w:pStyle w:val="Ttulo1"/>
+        <w:spacing w:line="259" w:lineRule="auto"/>
+        <w:jc w:val="left"/>
       </w:pPr>
-      <w:r>
-        <w:lastRenderedPageBreak/>
-        <w:t>actividades a realizar para el desarrollo de la solución planteada</w:t>
-      </w:r>
     </w:p>
     <w:sectPr>
       <w:type w:val="continuous"/>
@@ -2236,6 +5391,102 @@
       <w:contextualSpacing/>
     </w:pPr>
   </w:style>
+  <w:style w:type="paragraph" w:styleId="Descripcin">
+    <w:name w:val="caption"/>
+    <w:basedOn w:val="Normal"/>
+    <w:next w:val="Normal"/>
+    <w:uiPriority w:val="35"/>
+    <w:unhideWhenUsed/>
+    <w:qFormat/>
+    <w:rsid w:val="00F773B9"/>
+    <w:pPr>
+      <w:spacing w:after="200" w:line="240" w:lineRule="auto"/>
+    </w:pPr>
+    <w:rPr>
+      <w:i/>
+      <w:iCs/>
+      <w:color w:val="373545" w:themeColor="text2"/>
+      <w:sz w:val="18"/>
+      <w:szCs w:val="18"/>
+    </w:rPr>
+  </w:style>
+  <w:style w:type="paragraph" w:styleId="Bibliografa">
+    <w:name w:val="Bibliography"/>
+    <w:basedOn w:val="Normal"/>
+    <w:next w:val="Normal"/>
+    <w:uiPriority w:val="37"/>
+    <w:unhideWhenUsed/>
+    <w:rsid w:val="000918E3"/>
+  </w:style>
+  <w:style w:type="paragraph" w:styleId="TtuloTDC">
+    <w:name w:val="TOC Heading"/>
+    <w:basedOn w:val="Ttulo1"/>
+    <w:next w:val="Normal"/>
+    <w:uiPriority w:val="39"/>
+    <w:unhideWhenUsed/>
+    <w:qFormat/>
+    <w:rsid w:val="00FE20AB"/>
+    <w:pPr>
+      <w:spacing w:line="259" w:lineRule="auto"/>
+      <w:jc w:val="left"/>
+      <w:outlineLvl w:val="9"/>
+    </w:pPr>
+    <w:rPr>
+      <w:rFonts w:asciiTheme="majorHAnsi" w:hAnsiTheme="majorHAnsi"/>
+      <w:b w:val="0"/>
+      <w:caps w:val="0"/>
+      <w:color w:val="276E8B" w:themeColor="accent1" w:themeShade="BF"/>
+      <w:sz w:val="32"/>
+      <w:lang w:val="es-ES" w:eastAsia="es-ES"/>
+    </w:rPr>
+  </w:style>
+  <w:style w:type="paragraph" w:styleId="TDC1">
+    <w:name w:val="toc 1"/>
+    <w:basedOn w:val="Normal"/>
+    <w:next w:val="Normal"/>
+    <w:autoRedefine/>
+    <w:uiPriority w:val="39"/>
+    <w:unhideWhenUsed/>
+    <w:rsid w:val="00FE20AB"/>
+    <w:pPr>
+      <w:spacing w:after="100"/>
+    </w:pPr>
+  </w:style>
+  <w:style w:type="paragraph" w:styleId="TDC2">
+    <w:name w:val="toc 2"/>
+    <w:basedOn w:val="Normal"/>
+    <w:next w:val="Normal"/>
+    <w:autoRedefine/>
+    <w:uiPriority w:val="39"/>
+    <w:unhideWhenUsed/>
+    <w:rsid w:val="00FE20AB"/>
+    <w:pPr>
+      <w:spacing w:after="100"/>
+      <w:ind w:left="240"/>
+    </w:pPr>
+  </w:style>
+  <w:style w:type="character" w:styleId="Hipervnculo">
+    <w:name w:val="Hyperlink"/>
+    <w:basedOn w:val="Fuentedeprrafopredeter"/>
+    <w:uiPriority w:val="99"/>
+    <w:unhideWhenUsed/>
+    <w:rsid w:val="00FE20AB"/>
+    <w:rPr>
+      <w:color w:val="6B9F25" w:themeColor="hyperlink"/>
+      <w:u w:val="single"/>
+    </w:rPr>
+  </w:style>
+  <w:style w:type="paragraph" w:styleId="Tabladeilustraciones">
+    <w:name w:val="table of figures"/>
+    <w:basedOn w:val="Normal"/>
+    <w:next w:val="Normal"/>
+    <w:uiPriority w:val="99"/>
+    <w:unhideWhenUsed/>
+    <w:rsid w:val="00FE20AB"/>
+    <w:pPr>
+      <w:spacing w:after="0"/>
+    </w:pPr>
+  </w:style>
 </w:styles>
 </file>
 
@@ -2501,11 +5752,33 @@
 </file>
 
 <file path=customXml/item1.xml><?xml version="1.0" encoding="utf-8"?>
-<b:Sources xmlns:b="http://schemas.openxmlformats.org/officeDocument/2006/bibliography" xmlns="http://schemas.openxmlformats.org/officeDocument/2006/bibliography" SelectedStyle="\APASixthEditionOfficeOnline.xsl" StyleName="APA" Version="6"/>
+<b:Sources xmlns:b="http://schemas.openxmlformats.org/officeDocument/2006/bibliography" xmlns="http://schemas.openxmlformats.org/officeDocument/2006/bibliography" SelectedStyle="\APASixthEditionOfficeOnline.xsl" StyleName="APA" Version="6">
+  <b:Source>
+    <b:Tag>Rob14</b:Tag>
+    <b:SourceType>Book</b:SourceType>
+    <b:Guid>{4BA5C51E-49B2-4560-969D-F18EE016729A}</b:Guid>
+    <b:Title>Metodología de la investigación 6ta edición</b:Title>
+    <b:Year>2014</b:Year>
+    <b:Author>
+      <b:Author>
+        <b:NameList>
+          <b:Person>
+            <b:Last>Sampieri</b:Last>
+            <b:First>Roberto</b:First>
+            <b:Middle>Hérnandez</b:Middle>
+          </b:Person>
+        </b:NameList>
+      </b:Author>
+    </b:Author>
+    <b:City>México D.F</b:City>
+    <b:Publisher>McGRAW-HILL / INTERAMERICANA EDITORES, S.A. DE C.V</b:Publisher>
+    <b:RefOrder>1</b:RefOrder>
+  </b:Source>
+</b:Sources>
 </file>
 
 <file path=customXml/itemProps1.xml><?xml version="1.0" encoding="utf-8"?>
-<ds:datastoreItem xmlns:ds="http://schemas.openxmlformats.org/officeDocument/2006/customXml" ds:itemID="{791D9FA3-98DF-4205-AD71-B07EDC2DBF93}">
+<ds:datastoreItem xmlns:ds="http://schemas.openxmlformats.org/officeDocument/2006/customXml" ds:itemID="{EDDFABDA-8099-442E-BE28-ACB416A82E9B}">
   <ds:schemaRefs>
     <ds:schemaRef ds:uri="http://schemas.openxmlformats.org/officeDocument/2006/bibliography"/>
   </ds:schemaRefs>

</xml_diff>

<commit_message>
RA de prof Claudia
</commit_message>
<xml_diff>
--- a/9°A/Metodologia_Investigacion/RA.docx
+++ b/9°A/Metodologia_Investigacion/RA.docx
@@ -624,21 +624,7 @@
             <w:rPr>
               <w:szCs w:val="24"/>
             </w:rPr>
-            <w:t xml:space="preserve">05 </w:t>
-          </w:r>
-          <w:proofErr w:type="gramStart"/>
-          <w:r>
-            <w:rPr>
-              <w:szCs w:val="24"/>
-            </w:rPr>
-            <w:t>Agosto</w:t>
-          </w:r>
-          <w:proofErr w:type="gramEnd"/>
-          <w:r>
-            <w:rPr>
-              <w:szCs w:val="24"/>
-            </w:rPr>
-            <w:t xml:space="preserve"> 2019</w:t>
+            <w:t>05 Agosto 2019</w:t>
           </w:r>
         </w:p>
         <w:p>
@@ -671,7 +657,7 @@
           <w:r>
             <w:rPr>
               <w:noProof/>
-              <w:lang w:val="es-ES" w:eastAsia="es-ES"/>
+              <w:lang w:val="en-US" w:eastAsia="en-US"/>
             </w:rPr>
             <mc:AlternateContent>
               <mc:Choice Requires="wpg">
@@ -832,6 +818,13 @@
         </w:p>
         <w:sdt>
           <w:sdtPr>
+            <w:rPr>
+              <w:rFonts w:ascii="Arial" w:eastAsiaTheme="minorEastAsia" w:hAnsi="Arial" w:cstheme="minorBidi"/>
+              <w:color w:val="000000" w:themeColor="text1"/>
+              <w:sz w:val="24"/>
+              <w:szCs w:val="22"/>
+              <w:lang w:val="es-MX" w:eastAsia="zh-TW"/>
+            </w:rPr>
             <w:id w:val="823852877"/>
             <w:docPartObj>
               <w:docPartGallery w:val="Table of Contents"/>
@@ -840,13 +833,8 @@
           </w:sdtPr>
           <w:sdtEndPr>
             <w:rPr>
-              <w:rFonts w:ascii="Arial" w:eastAsiaTheme="minorEastAsia" w:hAnsi="Arial" w:cstheme="minorBidi"/>
               <w:b/>
               <w:bCs/>
-              <w:color w:val="000000" w:themeColor="text1"/>
-              <w:sz w:val="24"/>
-              <w:szCs w:val="22"/>
-              <w:lang w:val="es-MX" w:eastAsia="zh-TW"/>
             </w:rPr>
           </w:sdtEndPr>
           <w:sdtContent>
@@ -2430,8 +2418,6 @@
           <w:r>
             <w:fldChar w:fldCharType="end"/>
           </w:r>
-          <w:bookmarkStart w:id="0" w:name="_GoBack"/>
-          <w:bookmarkEnd w:id="0"/>
         </w:p>
         <w:p>
           <w:pPr>
@@ -2459,227 +2445,236 @@
         </w:p>
         <w:p>
           <w:pPr>
-            <w:spacing w:line="259" w:lineRule="auto"/>
-            <w:jc w:val="left"/>
+            <w:pStyle w:val="Ttulo1"/>
           </w:pPr>
+          <w:bookmarkStart w:id="0" w:name="_Toc15552209"/>
+          <w:r>
+            <w:lastRenderedPageBreak/>
+            <w:t>Introducción</w:t>
+          </w:r>
+          <w:bookmarkEnd w:id="0"/>
+        </w:p>
+        <w:p/>
+        <w:p/>
+        <w:p>
+          <w:r>
+            <w:t>En e</w:t>
+          </w:r>
+          <w:r>
+            <w:t>ste trabajo se describe un proyecto real de la empresa llam</w:t>
+          </w:r>
+          <w:r>
+            <w:t xml:space="preserve">ada panadería San </w:t>
+          </w:r>
+          <w:r>
+            <w:t xml:space="preserve">Pedro ubicada en la ciudad de San Cristóbal de las Casas, Chiapas </w:t>
+          </w:r>
+          <w:r>
+            <w:t>en la que se muestra un planteamiento de la problemática</w:t>
+          </w:r>
+          <w:r>
+            <w:t xml:space="preserve"> detectada en dicha empresa. En esta</w:t>
+          </w:r>
+          <w:r>
+            <w:t xml:space="preserve"> se describe la razón de la investigación y cuáles son los factores que influyen en ella. Seguido de eso se hace una hipótesis abordando los</w:t>
+          </w:r>
+          <w:r>
+            <w:t xml:space="preserve"> temas</w:t>
+          </w:r>
+          <w:r>
+            <w:t xml:space="preserve"> que se encuentran en </w:t>
+          </w:r>
+          <w:r>
+            <w:t>el planteamiento de problema</w:t>
+          </w:r>
+          <w:r>
+            <w:t xml:space="preserve"> de manera se pueda formular</w:t>
+          </w:r>
+          <w:r>
+            <w:t xml:space="preserve"> una hipótesis descriptiva ya que</w:t>
+          </w:r>
+          <w:r>
+            <w:t xml:space="preserve"> l</w:t>
+          </w:r>
+          <w:r>
+            <w:t>a hipótesis debe re</w:t>
+          </w:r>
+          <w:r>
+            <w:t>ferirse a una situación “real”.</w:t>
+          </w:r>
+          <w:r>
+            <w:t xml:space="preserve"> Las hipótesis sólo pueden s</w:t>
+          </w:r>
+          <w:r>
+            <w:t>ometerse a prueba en una situación y un contexto definidos</w:t>
+          </w:r>
+          <w:r>
+            <w:t xml:space="preserve">, que en este caso es derivada de un caso completamente verdadero, seguido de eso se </w:t>
+          </w:r>
+          <w:r>
+            <w:t>diseñó</w:t>
+          </w:r>
+          <w:r>
+            <w:t xml:space="preserve"> una</w:t>
+          </w:r>
+          <w:r>
+            <w:t xml:space="preserve"> hipótesis </w:t>
+          </w:r>
+          <w:r>
+            <w:t>de manera que se espera</w:t>
+          </w:r>
+          <w:r>
+            <w:t xml:space="preserve"> comprobar que es mejor</w:t>
+          </w:r>
+          <w:r>
+            <w:t>, sí</w:t>
+          </w:r>
+          <w:r>
+            <w:t xml:space="preserve"> la eficiencia de los trabajadores o la del software, </w:t>
+          </w:r>
+          <w:r>
+            <w:t xml:space="preserve">y los </w:t>
+          </w:r>
+          <w:r>
+            <w:t>factores que interviene</w:t>
+          </w:r>
+          <w:r>
+            <w:t>n. Continuando se</w:t>
+          </w:r>
+          <w:r>
+            <w:t xml:space="preserve"> justificará el </w:t>
+          </w:r>
+          <w:r>
+            <w:t>planteamiento de soluc</w:t>
+          </w:r>
+          <w:r>
+            <w:t xml:space="preserve">ión a la problemática detectada, </w:t>
+          </w:r>
+          <w:r>
+            <w:t>d</w:t>
+          </w:r>
+          <w:r>
+            <w:t>el por qué se planeó esta solución y si funcionará. Buscando alter</w:t>
+          </w:r>
+          <w:r>
+            <w:t xml:space="preserve">nativas y esperando que esta </w:t>
+          </w:r>
+          <w:r>
+            <w:t>impacte</w:t>
+          </w:r>
+          <w:r>
+            <w:t xml:space="preserve"> de manera positiva. Y así</w:t>
+          </w:r>
+          <w:r>
+            <w:t xml:space="preserve"> se </w:t>
+          </w:r>
+          <w:r>
+            <w:t>mostrará</w:t>
+          </w:r>
+          <w:r>
+            <w:t xml:space="preserve"> el cronograma con todas las actividades definidas en un </w:t>
+          </w:r>
+          <w:r>
+            <w:t>periodo de tiempo definido de 8 meses</w:t>
+          </w:r>
+          <w:r>
+            <w:t>,</w:t>
+          </w:r>
+          <w:r>
+            <w:t xml:space="preserve"> en el cual se concentrará en hacer el software a medida para tener un mejor rendimiento con las evidencias de la recolección de datos</w:t>
+          </w:r>
+          <w:r>
+            <w:t xml:space="preserve"> para</w:t>
+          </w:r>
+          <w:r>
+            <w:t xml:space="preserve"> leva</w:t>
+          </w:r>
+          <w:r>
+            <w:t>ntar requerimientos de software. P</w:t>
+          </w:r>
+          <w:r>
+            <w:t>ara finaliza</w:t>
+          </w:r>
+          <w:r>
+            <w:t>r, se muestra</w:t>
+          </w:r>
+          <w:r>
+            <w:t xml:space="preserve"> el análisis d</w:t>
+          </w:r>
+          <w:r>
+            <w:t>e resultados comprobando así, sí la</w:t>
+          </w:r>
+          <w:r>
+            <w:t xml:space="preserve"> hipótesis </w:t>
+          </w:r>
+          <w:r>
+            <w:t>sé cumplió, recordando que las</w:t>
+          </w:r>
+          <w:r>
+            <w:t xml:space="preserve"> hipótesis no siempre</w:t>
+          </w:r>
+          <w:r>
+            <w:t xml:space="preserve"> son verdaderas ya que son derivados de </w:t>
+          </w:r>
+          <w:r>
+            <w:t xml:space="preserve">suposiciones de acuerdo a observación empírica, esperando ser analizadas con un método </w:t>
+          </w:r>
+          <w:r>
+            <w:t>científico, con</w:t>
+          </w:r>
+          <w:r>
+            <w:t xml:space="preserve"> esto entran las conclusiones sobre la investigación para justificar </w:t>
+          </w:r>
+          <w:r>
+            <w:t>cual es</w:t>
+          </w:r>
+          <w:r>
+            <w:t xml:space="preserve"> el impacto </w:t>
+          </w:r>
+          <w:r>
+            <w:t>social,</w:t>
+          </w:r>
+          <w:r>
+            <w:t xml:space="preserve"> económico y viable de </w:t>
+          </w:r>
+          <w:r>
+            <w:t>este derivado</w:t>
+          </w:r>
+          <w:r>
+            <w:t xml:space="preserve"> al problema definido con anterioridad.</w:t>
+          </w:r>
         </w:p>
         <w:p>
           <w:pPr>
             <w:pStyle w:val="Ttulo1"/>
           </w:pPr>
-          <w:bookmarkStart w:id="1" w:name="_Toc15552209"/>
-          <w:r>
-            <w:t>Introducción</w:t>
-          </w:r>
-          <w:bookmarkEnd w:id="1"/>
-        </w:p>
-        <w:p/>
-        <w:p/>
-        <w:p>
-          <w:r>
-            <w:t>En e</w:t>
-          </w:r>
-          <w:r>
-            <w:t>ste trabajo se describe un proyecto real de la empresa llam</w:t>
-          </w:r>
-          <w:r>
-            <w:t xml:space="preserve">ada panadería San </w:t>
-          </w:r>
-          <w:r>
-            <w:t xml:space="preserve">Pedro ubicada en la ciudad de San Cristóbal de las Casas, Chiapas </w:t>
-          </w:r>
-          <w:r>
-            <w:t>en la que se muestra un planteamiento de la problemática</w:t>
-          </w:r>
-          <w:r>
-            <w:t xml:space="preserve"> detectada en dicha empresa. En esta</w:t>
-          </w:r>
-          <w:r>
-            <w:t xml:space="preserve"> se describe la razón de la investigación y cuáles son los factores que influyen en ella. Seguido de eso se hace una hipótesis abordando los</w:t>
-          </w:r>
-          <w:r>
-            <w:t xml:space="preserve"> temas</w:t>
-          </w:r>
-          <w:r>
-            <w:t xml:space="preserve"> que se encuentran en </w:t>
-          </w:r>
-          <w:r>
-            <w:t>el planteamiento de problema</w:t>
-          </w:r>
-          <w:r>
-            <w:t xml:space="preserve"> de manera se pueda formular</w:t>
-          </w:r>
-          <w:r>
-            <w:t xml:space="preserve"> una hipótesis descriptiva ya que</w:t>
-          </w:r>
-          <w:r>
-            <w:t xml:space="preserve"> l</w:t>
-          </w:r>
-          <w:r>
-            <w:t>a hipótesis debe re</w:t>
-          </w:r>
-          <w:r>
-            <w:t>ferirse a una situación “real”.</w:t>
-          </w:r>
-          <w:r>
-            <w:t xml:space="preserve"> Las hipótesis sólo pueden s</w:t>
-          </w:r>
-          <w:r>
-            <w:t>ometerse a prueba en una situación y un contexto definidos</w:t>
-          </w:r>
-          <w:r>
-            <w:t xml:space="preserve">, que en este caso es derivada de un caso completamente verdadero, seguido de eso se </w:t>
-          </w:r>
-          <w:proofErr w:type="spellStart"/>
-          <w:r>
-            <w:t>diseño</w:t>
-          </w:r>
-          <w:proofErr w:type="spellEnd"/>
-          <w:r>
-            <w:t xml:space="preserve"> una</w:t>
-          </w:r>
-          <w:r>
-            <w:t xml:space="preserve"> hipótesis </w:t>
-          </w:r>
-          <w:r>
-            <w:t>de manera que se espera</w:t>
-          </w:r>
-          <w:r>
-            <w:t xml:space="preserve"> comprobar que es mejor</w:t>
-          </w:r>
-          <w:r>
-            <w:t>, sí</w:t>
-          </w:r>
-          <w:r>
-            <w:t xml:space="preserve"> la eficiencia de los trabajadores o la del software, </w:t>
-          </w:r>
-          <w:r>
-            <w:t xml:space="preserve">y los </w:t>
-          </w:r>
-          <w:r>
-            <w:t>factores que interviene</w:t>
-          </w:r>
-          <w:r>
-            <w:t>n. Continuando se</w:t>
-          </w:r>
-          <w:r>
-            <w:t xml:space="preserve"> justificará el </w:t>
-          </w:r>
-          <w:r>
-            <w:t>planteamiento de soluc</w:t>
-          </w:r>
-          <w:r>
-            <w:t xml:space="preserve">ión a la problemática detectada, </w:t>
-          </w:r>
-          <w:r>
-            <w:t>d</w:t>
-          </w:r>
-          <w:r>
-            <w:t>el por qué se planeó esta solución y si funcionará. Buscando alter</w:t>
-          </w:r>
-          <w:r>
-            <w:t xml:space="preserve">nativas y esperando que esta </w:t>
-          </w:r>
-          <w:r>
-            <w:t>impacte</w:t>
-          </w:r>
-          <w:r>
-            <w:t xml:space="preserve"> de manera positiva. Y así</w:t>
-          </w:r>
-          <w:r>
-            <w:t xml:space="preserve"> se </w:t>
-          </w:r>
-          <w:r>
-            <w:t>mostrará</w:t>
-          </w:r>
-          <w:r>
-            <w:t xml:space="preserve"> el cronograma con todas las actividades definidas en un </w:t>
-          </w:r>
-          <w:r>
-            <w:t>periodo de tiempo definido de 8 meses</w:t>
-          </w:r>
-          <w:r>
-            <w:t>,</w:t>
-          </w:r>
-          <w:r>
-            <w:t xml:space="preserve"> en el cual se concentrará en hacer el software a medida para tener un mejor rendimiento con las evidencias de la recolección de datos</w:t>
-          </w:r>
-          <w:r>
-            <w:t xml:space="preserve"> para</w:t>
-          </w:r>
-          <w:r>
-            <w:t xml:space="preserve"> leva</w:t>
-          </w:r>
-          <w:r>
-            <w:t>ntar requerimientos de software. P</w:t>
-          </w:r>
-          <w:r>
-            <w:t>ara finaliza</w:t>
-          </w:r>
-          <w:r>
-            <w:t>r, se muestra</w:t>
-          </w:r>
-          <w:r>
-            <w:t xml:space="preserve"> el análisis d</w:t>
-          </w:r>
-          <w:r>
-            <w:t>e resultados comprobando así, sí la</w:t>
-          </w:r>
-          <w:r>
-            <w:t xml:space="preserve"> hipótesis </w:t>
-          </w:r>
-          <w:r>
-            <w:t>sé cumplió, recordando que las</w:t>
-          </w:r>
-          <w:r>
-            <w:t xml:space="preserve"> hipótesis no siempre</w:t>
-          </w:r>
-          <w:r>
-            <w:t xml:space="preserve"> son verdaderas ya que son derivados de </w:t>
-          </w:r>
-          <w:r>
-            <w:t xml:space="preserve">suposiciones de acuerdo a observación empírica, esperando ser analizadas con un método </w:t>
-          </w:r>
-          <w:proofErr w:type="gramStart"/>
-          <w:r>
-            <w:t>científico,  con</w:t>
-          </w:r>
-          <w:proofErr w:type="gramEnd"/>
-          <w:r>
-            <w:t xml:space="preserve"> esto entran las conclusiones sobre la investigación para justificar cual  es el impacto social , económico y viable de esta derivado al problema definido con anterioridad.</w:t>
+          <w:r>
+            <w:br w:type="page"/>
           </w:r>
         </w:p>
         <w:p>
           <w:pPr>
             <w:pStyle w:val="Ttulo1"/>
           </w:pPr>
-          <w:r>
-            <w:br w:type="page"/>
-          </w:r>
-        </w:p>
-        <w:p>
-          <w:pPr>
-            <w:pStyle w:val="Ttulo1"/>
-          </w:pPr>
-          <w:bookmarkStart w:id="2" w:name="_Toc15552210"/>
+          <w:bookmarkStart w:id="1" w:name="_Toc15552210"/>
           <w:r>
             <w:lastRenderedPageBreak/>
             <w:t>Desarrollo</w:t>
           </w:r>
-          <w:bookmarkEnd w:id="2"/>
+          <w:bookmarkEnd w:id="1"/>
         </w:p>
         <w:p>
           <w:pPr>
             <w:pStyle w:val="Ttulo2"/>
           </w:pPr>
-          <w:bookmarkStart w:id="3" w:name="_Toc15552211"/>
+          <w:bookmarkStart w:id="2" w:name="_Toc15552211"/>
           <w:r>
             <w:t>P</w:t>
           </w:r>
           <w:r>
             <w:t>lanteamiento del problema</w:t>
           </w:r>
-          <w:bookmarkEnd w:id="3"/>
+          <w:bookmarkEnd w:id="2"/>
         </w:p>
         <w:p/>
         <w:p>
@@ -2803,7 +2798,7 @@
       <w:pPr>
         <w:pStyle w:val="Ttulo2"/>
       </w:pPr>
-      <w:bookmarkStart w:id="4" w:name="_Toc15552212"/>
+      <w:bookmarkStart w:id="3" w:name="_Toc15552212"/>
       <w:r>
         <w:lastRenderedPageBreak/>
         <w:t>Hipótesi</w:t>
@@ -2811,7 +2806,7 @@
       <w:r>
         <w:t>s</w:t>
       </w:r>
-      <w:bookmarkEnd w:id="4"/>
+      <w:bookmarkEnd w:id="3"/>
     </w:p>
     <w:p/>
     <w:p/>
@@ -2908,7 +2903,7 @@
       <w:pPr>
         <w:pStyle w:val="Ttulo2"/>
       </w:pPr>
-      <w:bookmarkStart w:id="5" w:name="_Toc15552213"/>
+      <w:bookmarkStart w:id="4" w:name="_Toc15552213"/>
       <w:r>
         <w:lastRenderedPageBreak/>
         <w:t>J</w:t>
@@ -2916,7 +2911,7 @@
       <w:r>
         <w:t>ustificación del planteamiento de solución a la problemática detectada.</w:t>
       </w:r>
-      <w:bookmarkEnd w:id="5"/>
+      <w:bookmarkEnd w:id="4"/>
     </w:p>
     <w:p/>
     <w:p>
@@ -3006,7 +3001,7 @@
       <w:pPr>
         <w:pStyle w:val="Ttulo2"/>
       </w:pPr>
-      <w:bookmarkStart w:id="6" w:name="_Toc15552214"/>
+      <w:bookmarkStart w:id="5" w:name="_Toc15552214"/>
       <w:r>
         <w:lastRenderedPageBreak/>
         <w:t>A</w:t>
@@ -3014,7 +3009,7 @@
       <w:r>
         <w:t>ctividades a realizar para el desarrollo de la solución planteada</w:t>
       </w:r>
-      <w:bookmarkEnd w:id="6"/>
+      <w:bookmarkEnd w:id="5"/>
     </w:p>
     <w:p>
       <w:r>
@@ -3047,7 +3042,7 @@
       <w:r>
         <w:rPr>
           <w:noProof/>
-          <w:lang w:val="es-ES" w:eastAsia="es-ES"/>
+          <w:lang w:val="en-US" w:eastAsia="en-US"/>
         </w:rPr>
         <w:drawing>
           <wp:inline distT="0" distB="0" distL="0" distR="0" wp14:anchorId="6C3C1D5D" wp14:editId="21F81241">
@@ -3096,8 +3091,8 @@
           <w:color w:val="auto"/>
         </w:rPr>
       </w:pPr>
-      <w:bookmarkStart w:id="7" w:name="_Toc15552244"/>
-      <w:bookmarkStart w:id="8" w:name="_Toc15560327"/>
+      <w:bookmarkStart w:id="6" w:name="_Toc15552244"/>
+      <w:bookmarkStart w:id="7" w:name="_Toc15560327"/>
       <w:r>
         <w:rPr>
           <w:b/>
@@ -3162,8 +3157,8 @@
         </w:rPr>
         <w:t>Actividades del hito de planeación y organización del producto.</w:t>
       </w:r>
+      <w:bookmarkEnd w:id="6"/>
       <w:bookmarkEnd w:id="7"/>
-      <w:bookmarkEnd w:id="8"/>
     </w:p>
     <w:p>
       <w:pPr>
@@ -3172,7 +3167,7 @@
       <w:r>
         <w:rPr>
           <w:noProof/>
-          <w:lang w:val="es-ES" w:eastAsia="es-ES"/>
+          <w:lang w:val="en-US" w:eastAsia="en-US"/>
         </w:rPr>
         <w:drawing>
           <wp:inline distT="0" distB="0" distL="0" distR="0" wp14:anchorId="1EF88D48" wp14:editId="620D4D72">
@@ -3220,8 +3215,8 @@
           <w:color w:val="auto"/>
         </w:rPr>
       </w:pPr>
-      <w:bookmarkStart w:id="9" w:name="_Toc15552245"/>
-      <w:bookmarkStart w:id="10" w:name="_Toc15560328"/>
+      <w:bookmarkStart w:id="8" w:name="_Toc15552245"/>
+      <w:bookmarkStart w:id="9" w:name="_Toc15560328"/>
       <w:r>
         <w:rPr>
           <w:b/>
@@ -3278,8 +3273,8 @@
         </w:rPr>
         <w:t xml:space="preserve"> Actividades del hito de ejecución</w:t>
       </w:r>
+      <w:bookmarkEnd w:id="8"/>
       <w:bookmarkEnd w:id="9"/>
-      <w:bookmarkEnd w:id="10"/>
     </w:p>
     <w:p>
       <w:pPr>
@@ -3288,7 +3283,7 @@
       <w:r>
         <w:rPr>
           <w:noProof/>
-          <w:lang w:val="es-ES" w:eastAsia="es-ES"/>
+          <w:lang w:val="en-US" w:eastAsia="en-US"/>
         </w:rPr>
         <w:lastRenderedPageBreak/>
         <w:drawing>
@@ -3337,8 +3332,8 @@
           <w:color w:val="auto"/>
         </w:rPr>
       </w:pPr>
-      <w:bookmarkStart w:id="11" w:name="_Toc15552246"/>
-      <w:bookmarkStart w:id="12" w:name="_Toc15560329"/>
+      <w:bookmarkStart w:id="10" w:name="_Toc15552246"/>
+      <w:bookmarkStart w:id="11" w:name="_Toc15560329"/>
       <w:r>
         <w:rPr>
           <w:b/>
@@ -3395,8 +3390,8 @@
         </w:rPr>
         <w:t xml:space="preserve"> Actividades del hito de  seguimiento, control y cierre</w:t>
       </w:r>
+      <w:bookmarkEnd w:id="10"/>
       <w:bookmarkEnd w:id="11"/>
-      <w:bookmarkEnd w:id="12"/>
     </w:p>
     <w:p/>
     <w:p/>
@@ -3414,7 +3409,7 @@
       <w:r>
         <w:rPr>
           <w:noProof/>
-          <w:lang w:val="es-ES" w:eastAsia="es-ES"/>
+          <w:lang w:val="en-US" w:eastAsia="en-US"/>
         </w:rPr>
         <w:drawing>
           <wp:inline distT="0" distB="0" distL="0" distR="0" wp14:anchorId="3AD1624A" wp14:editId="6040C3A3">
@@ -3462,8 +3457,8 @@
           <w:color w:val="auto"/>
         </w:rPr>
       </w:pPr>
-      <w:bookmarkStart w:id="13" w:name="_Toc15552247"/>
-      <w:bookmarkStart w:id="14" w:name="_Toc15560330"/>
+      <w:bookmarkStart w:id="12" w:name="_Toc15552247"/>
+      <w:bookmarkStart w:id="13" w:name="_Toc15560330"/>
       <w:r>
         <w:rPr>
           <w:b/>
@@ -3520,8 +3515,8 @@
         </w:rPr>
         <w:t xml:space="preserve"> primeros 2 hitos con actividades completas</w:t>
       </w:r>
+      <w:bookmarkEnd w:id="12"/>
       <w:bookmarkEnd w:id="13"/>
-      <w:bookmarkEnd w:id="14"/>
     </w:p>
     <w:p>
       <w:pPr>
@@ -3531,7 +3526,7 @@
       <w:r>
         <w:rPr>
           <w:noProof/>
-          <w:lang w:val="es-ES" w:eastAsia="es-ES"/>
+          <w:lang w:val="en-US" w:eastAsia="en-US"/>
         </w:rPr>
         <w:lastRenderedPageBreak/>
         <w:drawing>
@@ -3596,8 +3591,8 @@
           <w:color w:val="auto"/>
         </w:rPr>
       </w:pPr>
-      <w:bookmarkStart w:id="15" w:name="_Toc15552248"/>
-      <w:bookmarkStart w:id="16" w:name="_Toc15560331"/>
+      <w:bookmarkStart w:id="14" w:name="_Toc15552248"/>
+      <w:bookmarkStart w:id="15" w:name="_Toc15560331"/>
       <w:r>
         <w:rPr>
           <w:b/>
@@ -3661,8 +3656,8 @@
         </w:rPr>
         <w:t>os 4 hitos restantes con  actividades completas</w:t>
       </w:r>
+      <w:bookmarkEnd w:id="14"/>
       <w:bookmarkEnd w:id="15"/>
-      <w:bookmarkEnd w:id="16"/>
     </w:p>
     <w:p/>
     <w:p>
@@ -3706,16 +3701,7 @@
         <w:t>para hacer referencia a su ubicación en el cronograma de actividades</w:t>
       </w:r>
       <w:r>
-        <w:t xml:space="preserve"> </w:t>
-      </w:r>
-      <w:r>
-        <w:t xml:space="preserve">en la cual se </w:t>
-      </w:r>
-      <w:r>
-        <w:t>optó</w:t>
-      </w:r>
-      <w:r>
-        <w:t xml:space="preserve"> por la revisión de registros</w:t>
+        <w:t xml:space="preserve"> en la cual se optó por la revisión de registros</w:t>
       </w:r>
       <w:r>
         <w:t>.</w:t>
@@ -3728,7 +3714,7 @@
       <w:r>
         <w:rPr>
           <w:noProof/>
-          <w:lang w:val="es-ES" w:eastAsia="es-ES"/>
+          <w:lang w:val="en-US" w:eastAsia="en-US"/>
         </w:rPr>
         <w:lastRenderedPageBreak/>
         <w:drawing>
@@ -3790,7 +3776,7 @@
           <w:color w:val="000000" w:themeColor="text1"/>
         </w:rPr>
       </w:pPr>
-      <w:bookmarkStart w:id="17" w:name="_Toc15560332"/>
+      <w:bookmarkStart w:id="16" w:name="_Toc15560332"/>
       <w:r>
         <w:rPr>
           <w:b/>
@@ -3847,7 +3833,7 @@
         </w:rPr>
         <w:t xml:space="preserve"> Formato de mayoristas de sucursales</w:t>
       </w:r>
-      <w:bookmarkEnd w:id="17"/>
+      <w:bookmarkEnd w:id="16"/>
     </w:p>
     <w:p>
       <w:pPr>
@@ -3856,7 +3842,7 @@
       <w:r>
         <w:rPr>
           <w:noProof/>
-          <w:lang w:val="es-ES" w:eastAsia="es-ES"/>
+          <w:lang w:val="en-US" w:eastAsia="en-US"/>
         </w:rPr>
         <w:lastRenderedPageBreak/>
         <w:drawing>
@@ -3918,7 +3904,7 @@
           <w:color w:val="000000" w:themeColor="text1"/>
         </w:rPr>
       </w:pPr>
-      <w:bookmarkStart w:id="18" w:name="_Toc15560333"/>
+      <w:bookmarkStart w:id="17" w:name="_Toc15560333"/>
       <w:r>
         <w:rPr>
           <w:b/>
@@ -3975,7 +3961,7 @@
         </w:rPr>
         <w:t xml:space="preserve"> Formato de pedido pan dulce</w:t>
       </w:r>
-      <w:bookmarkEnd w:id="18"/>
+      <w:bookmarkEnd w:id="17"/>
     </w:p>
     <w:p>
       <w:pPr>
@@ -3984,7 +3970,7 @@
       <w:r>
         <w:rPr>
           <w:noProof/>
-          <w:lang w:val="es-ES" w:eastAsia="es-ES"/>
+          <w:lang w:val="en-US" w:eastAsia="en-US"/>
         </w:rPr>
         <w:lastRenderedPageBreak/>
         <w:drawing>
@@ -4046,7 +4032,7 @@
           <w:color w:val="000000" w:themeColor="text1"/>
         </w:rPr>
       </w:pPr>
-      <w:bookmarkStart w:id="19" w:name="_Toc15560334"/>
+      <w:bookmarkStart w:id="18" w:name="_Toc15560334"/>
       <w:r>
         <w:rPr>
           <w:b/>
@@ -4103,7 +4089,7 @@
         </w:rPr>
         <w:t xml:space="preserve"> Formato de producción diaria</w:t>
       </w:r>
-      <w:bookmarkEnd w:id="19"/>
+      <w:bookmarkEnd w:id="18"/>
     </w:p>
     <w:p>
       <w:pPr>
@@ -4118,7 +4104,7 @@
       <w:pPr>
         <w:pStyle w:val="Ttulo2"/>
       </w:pPr>
-      <w:bookmarkStart w:id="20" w:name="_Toc15552215"/>
+      <w:bookmarkStart w:id="19" w:name="_Toc15552215"/>
       <w:r>
         <w:lastRenderedPageBreak/>
         <w:t>C</w:t>
@@ -4129,7 +4115,7 @@
       <w:r>
         <w:t>s</w:t>
       </w:r>
-      <w:bookmarkEnd w:id="20"/>
+      <w:bookmarkEnd w:id="19"/>
     </w:p>
     <w:p/>
     <w:p>
@@ -4193,45 +4179,184 @@
       <w:pPr>
         <w:pStyle w:val="Ttulo1"/>
       </w:pPr>
-      <w:bookmarkStart w:id="21" w:name="_Toc15552216"/>
+      <w:bookmarkStart w:id="20" w:name="_Toc15552216"/>
       <w:r>
         <w:lastRenderedPageBreak/>
         <w:t>Conclusión</w:t>
       </w:r>
-      <w:bookmarkEnd w:id="21"/>
+      <w:bookmarkEnd w:id="20"/>
     </w:p>
     <w:p/>
     <w:p>
       <w:pPr>
         <w:pStyle w:val="Ttulo2"/>
       </w:pPr>
-      <w:bookmarkStart w:id="22" w:name="_Toc15552217"/>
+      <w:bookmarkStart w:id="21" w:name="_Toc15552217"/>
       <w:r>
         <w:t>Francisco Javier Hernández Hernández</w:t>
       </w:r>
+      <w:bookmarkEnd w:id="21"/>
+      <w:r>
+        <w:t xml:space="preserve"> </w:t>
+      </w:r>
+    </w:p>
+    <w:p>
+      <w:r>
+        <w:t xml:space="preserve">El método científico </w:t>
+      </w:r>
+      <w:r>
+        <w:t>es</w:t>
+      </w:r>
+      <w:r>
+        <w:t xml:space="preserve"> aplica</w:t>
+      </w:r>
+      <w:r>
+        <w:t>do</w:t>
+      </w:r>
+      <w:r>
+        <w:t xml:space="preserve"> en el proyecto en desarrollo, de manera que, la</w:t>
+      </w:r>
+      <w:r>
+        <w:t xml:space="preserve"> visita del equipo </w:t>
+      </w:r>
+      <w:r>
+        <w:t xml:space="preserve">a la empresa, y </w:t>
+      </w:r>
+      <w:r>
+        <w:t>lo</w:t>
+      </w:r>
+      <w:r>
+        <w:t xml:space="preserve"> observa</w:t>
+      </w:r>
+      <w:r>
+        <w:t>do</w:t>
+      </w:r>
+      <w:r>
+        <w:t xml:space="preserve"> referente a la forma de trabajo y los procesos que se maneja</w:t>
+      </w:r>
+      <w:r>
+        <w:t xml:space="preserve"> dentro de cada departamento dentro de la organización, </w:t>
+      </w:r>
+      <w:r>
+        <w:t>actúa como el planteamiento del problema dentro del método,</w:t>
+      </w:r>
+      <w:r>
+        <w:t xml:space="preserve"> ya que en esta parte se trata de analizar en donde puede haber una mejora </w:t>
+      </w:r>
+      <w:r>
+        <w:t xml:space="preserve">para un flujo de trabajo más eficaz. Una vez hecho el análisis, se plantea </w:t>
+      </w:r>
+      <w:r>
+        <w:t>en que entorno se va a desarrollar el software y que procesos son los que s</w:t>
+      </w:r>
+      <w:r>
+        <w:t>e mejorará, esto funge como la Hipótesis, porque se “piensa” sobre la aplicación como una mejora a los procesos de la empresa. En cuanto a la justificación, se plantea porque el desarrollo del software en la plataforma móvil es la más conveniente de entre las otras opciones</w:t>
+      </w:r>
+      <w:r>
+        <w:t>. La prueba de la hipótesis se va a saber en el momento que, la aplicación se acople y funcione de manera eficiente y ante todo que haya una mejora en los procesos dentro de la empresa.</w:t>
+      </w:r>
+    </w:p>
+    <w:p/>
+    <w:p>
+      <w:pPr>
+        <w:pStyle w:val="Ttulo2"/>
+      </w:pPr>
+      <w:bookmarkStart w:id="22" w:name="_Toc15552218"/>
+      <w:r>
+        <w:t>Víctor Hugo Méndez Martínez</w:t>
+      </w:r>
       <w:bookmarkEnd w:id="22"/>
+    </w:p>
+    <w:p>
+      <w:r>
+        <w:t>En conclusión</w:t>
+      </w:r>
+      <w:r>
+        <w:t>,</w:t>
+      </w:r>
       <w:r>
         <w:t xml:space="preserve"> </w:t>
+      </w:r>
+      <w:r>
+        <w:t>la investigación para un problema presentada es</w:t>
+      </w:r>
+      <w:r>
+        <w:t xml:space="preserve"> de</w:t>
+      </w:r>
+      <w:r>
+        <w:t xml:space="preserve"> suma importancia  para poder resolver</w:t>
+      </w:r>
+      <w:r>
+        <w:t xml:space="preserve"> dudas, </w:t>
+      </w:r>
+      <w:r>
+        <w:t xml:space="preserve"> pero usando una metodología es mejor, ya que nos ayuda a escoger el mejor resultado</w:t>
+      </w:r>
+      <w:r>
+        <w:t xml:space="preserve"> de tantos encontrado</w:t>
+      </w:r>
+      <w:r>
+        <w:t>s</w:t>
+      </w:r>
+      <w:r>
+        <w:t>. Usando un método de investigación</w:t>
+      </w:r>
+      <w:r>
+        <w:t xml:space="preserve"> me ha ayudado a diferenciar el resultado cuando hacia investigaciones sin usar un método, y s</w:t>
+      </w:r>
+      <w:r>
+        <w:t xml:space="preserve">e lleva a cabo para resolver los </w:t>
+      </w:r>
+      <w:r>
+        <w:t>problema</w:t>
+      </w:r>
+      <w:r>
+        <w:t>s encontrados</w:t>
+      </w:r>
+      <w:r>
+        <w:t xml:space="preserve"> en el proyecto en la que se </w:t>
+      </w:r>
+      <w:r>
+        <w:t>está</w:t>
+      </w:r>
+      <w:r>
+        <w:t xml:space="preserve"> trabajan</w:t>
+      </w:r>
+      <w:r>
+        <w:t xml:space="preserve">do, durante el avance me he dado cuenta que existe un </w:t>
+      </w:r>
+      <w:r>
+        <w:t>resultado</w:t>
+      </w:r>
+      <w:r>
+        <w:t xml:space="preserve"> </w:t>
+      </w:r>
+      <w:r>
+        <w:t>muy satisfactoria</w:t>
+      </w:r>
+      <w:r>
+        <w:t>.</w:t>
       </w:r>
     </w:p>
     <w:p>
       <w:pPr>
         <w:pStyle w:val="Ttulo2"/>
       </w:pPr>
-      <w:bookmarkStart w:id="23" w:name="_Toc15552218"/>
-      <w:r>
-        <w:t>Víctor Hugo Méndez Martínez</w:t>
+      <w:bookmarkStart w:id="23" w:name="_Toc15552219"/>
+      <w:r>
+        <w:t>Gerardo Eduardo Pérez Mayorga</w:t>
       </w:r>
       <w:bookmarkEnd w:id="23"/>
     </w:p>
     <w:p>
-      <w:pPr>
-        <w:pStyle w:val="Ttulo2"/>
-      </w:pPr>
-      <w:bookmarkStart w:id="24" w:name="_Toc15552219"/>
-      <w:r>
-        <w:t>Gerardo Eduardo Pérez Mayorga</w:t>
-      </w:r>
+      <w:r>
+        <w:t xml:space="preserve">Mi conclusión es que para poder hacer crear algo de cualquier aspecto es necesario una base. El método científico es una herramienta para poder crear bases y dar vida o forma a algo. Se requiere de ciertos pasos para poder llegar a una conclusión; como lo es este trabajo, y tener hipótesis. Es cierto que es no es necesario realizar </w:t>
+      </w:r>
+      <w:r>
+        <w:lastRenderedPageBreak/>
+        <w:t>una investigación a algo conocido en comparación con lo desconocido. Entre más profundo sea una investigación, mayor será el control hacia esta por parte del investigador e entendimiento más exacto.</w:t>
+      </w:r>
+      <w:bookmarkStart w:id="24" w:name="_GoBack"/>
       <w:bookmarkEnd w:id="24"/>
     </w:p>
     <w:p>
@@ -4268,6 +4393,10 @@
     <w:sdt>
       <w:sdtPr>
         <w:rPr>
+          <w:rFonts w:eastAsiaTheme="minorEastAsia" w:cstheme="minorBidi"/>
+          <w:b w:val="0"/>
+          <w:caps w:val="0"/>
+          <w:szCs w:val="22"/>
           <w:lang w:val="es-ES"/>
         </w:rPr>
         <w:id w:val="641003976"/>
@@ -4278,10 +4407,6 @@
       </w:sdtPr>
       <w:sdtEndPr>
         <w:rPr>
-          <w:rFonts w:eastAsiaTheme="minorEastAsia" w:cstheme="minorBidi"/>
-          <w:b w:val="0"/>
-          <w:caps w:val="0"/>
-          <w:szCs w:val="22"/>
           <w:lang w:val="es-MX"/>
         </w:rPr>
       </w:sdtEndPr>
@@ -4303,6 +4428,7 @@
             <w:id w:val="111145805"/>
             <w:bibliography/>
           </w:sdtPr>
+          <w:sdtEndPr/>
           <w:sdtContent>
             <w:p>
               <w:pPr>
@@ -4434,7 +4560,7 @@
     <w:r>
       <w:rPr>
         <w:noProof/>
-        <w:lang w:val="es-ES" w:eastAsia="es-ES"/>
+        <w:lang w:val="en-US" w:eastAsia="en-US"/>
       </w:rPr>
       <w:drawing>
         <wp:anchor distT="0" distB="0" distL="114300" distR="114300" simplePos="0" relativeHeight="251659264" behindDoc="0" locked="0" layoutInCell="1" allowOverlap="1" wp14:anchorId="4ACAE031" wp14:editId="6407A26C">
@@ -5778,7 +5904,7 @@
 </file>
 
 <file path=customXml/itemProps1.xml><?xml version="1.0" encoding="utf-8"?>
-<ds:datastoreItem xmlns:ds="http://schemas.openxmlformats.org/officeDocument/2006/customXml" ds:itemID="{EDDFABDA-8099-442E-BE28-ACB416A82E9B}">
+<ds:datastoreItem xmlns:ds="http://schemas.openxmlformats.org/officeDocument/2006/customXml" ds:itemID="{07321E2A-7688-4957-AEE1-85EE0D36E0BD}">
   <ds:schemaRefs>
     <ds:schemaRef ds:uri="http://schemas.openxmlformats.org/officeDocument/2006/bibliography"/>
   </ds:schemaRefs>

</xml_diff>